<commit_message>
Added my name and Reg
</commit_message>
<xml_diff>
--- a/F24_A02_QuestionPaper.docx
+++ b/F24_A02_QuestionPaper.docx
@@ -1,6 +1,6 @@
 
 <file path=word/document.xml><?xml version="1.0" encoding="utf-8"?>
-<w:document xmlns:wpc="http://schemas.microsoft.com/office/word/2010/wordprocessingCanvas" xmlns:mc="http://schemas.openxmlformats.org/markup-compatibility/2006" xmlns:o="urn:schemas-microsoft-com:office:office" xmlns:r="http://schemas.openxmlformats.org/officeDocument/2006/relationships" xmlns:m="http://schemas.openxmlformats.org/officeDocument/2006/math" xmlns:v="urn:schemas-microsoft-com:vml" xmlns:wp14="http://schemas.microsoft.com/office/word/2010/wordprocessingDrawing" xmlns:wp="http://schemas.openxmlformats.org/drawingml/2006/wordprocessingDrawing" xmlns:w10="urn:schemas-microsoft-com:office:word" xmlns:w="http://schemas.openxmlformats.org/wordprocessingml/2006/main" xmlns:w14="http://schemas.microsoft.com/office/word/2010/wordml" xmlns:wpg="http://schemas.microsoft.com/office/word/2010/wordprocessingGroup" xmlns:wpi="http://schemas.microsoft.com/office/word/2010/wordprocessingInk" xmlns:wne="http://schemas.microsoft.com/office/word/2006/wordml" xmlns:wps="http://schemas.microsoft.com/office/word/2010/wordprocessingShape" mc:Ignorable="w14 wp14">
+<w:document xmlns:wpc="http://schemas.microsoft.com/office/word/2010/wordprocessingCanvas" xmlns:cx="http://schemas.microsoft.com/office/drawing/2014/chartex" xmlns:cx1="http://schemas.microsoft.com/office/drawing/2015/9/8/chartex" xmlns:cx2="http://schemas.microsoft.com/office/drawing/2015/10/21/chartex" xmlns:cx3="http://schemas.microsoft.com/office/drawing/2016/5/9/chartex" xmlns:cx4="http://schemas.microsoft.com/office/drawing/2016/5/10/chartex" xmlns:cx5="http://schemas.microsoft.com/office/drawing/2016/5/11/chartex" xmlns:cx6="http://schemas.microsoft.com/office/drawing/2016/5/12/chartex" xmlns:cx7="http://schemas.microsoft.com/office/drawing/2016/5/13/chartex" xmlns:cx8="http://schemas.microsoft.com/office/drawing/2016/5/14/chartex" xmlns:mc="http://schemas.openxmlformats.org/markup-compatibility/2006" xmlns:aink="http://schemas.microsoft.com/office/drawing/2016/ink" xmlns:am3d="http://schemas.microsoft.com/office/drawing/2017/model3d" xmlns:o="urn:schemas-microsoft-com:office:office" xmlns:oel="http://schemas.microsoft.com/office/2019/extlst" xmlns:r="http://schemas.openxmlformats.org/officeDocument/2006/relationships" xmlns:m="http://schemas.openxmlformats.org/officeDocument/2006/math" xmlns:v="urn:schemas-microsoft-com:vml" xmlns:wp14="http://schemas.microsoft.com/office/word/2010/wordprocessingDrawing" xmlns:wp="http://schemas.openxmlformats.org/drawingml/2006/wordprocessingDrawing" xmlns:w10="urn:schemas-microsoft-com:office:word" xmlns:w="http://schemas.openxmlformats.org/wordprocessingml/2006/main" xmlns:w14="http://schemas.microsoft.com/office/word/2010/wordml" xmlns:w15="http://schemas.microsoft.com/office/word/2012/wordml" xmlns:w16cex="http://schemas.microsoft.com/office/word/2018/wordml/cex" xmlns:w16cid="http://schemas.microsoft.com/office/word/2016/wordml/cid" xmlns:w16="http://schemas.microsoft.com/office/word/2018/wordml" xmlns:w16du="http://schemas.microsoft.com/office/word/2023/wordml/word16du" xmlns:w16sdtdh="http://schemas.microsoft.com/office/word/2020/wordml/sdtdatahash" xmlns:w16se="http://schemas.microsoft.com/office/word/2015/wordml/symex" xmlns:wpg="http://schemas.microsoft.com/office/word/2010/wordprocessingGroup" xmlns:wpi="http://schemas.microsoft.com/office/word/2010/wordprocessingInk" xmlns:wne="http://schemas.microsoft.com/office/word/2006/wordml" xmlns:wps="http://schemas.microsoft.com/office/word/2010/wordprocessingShape" mc:Ignorable="w14 w15 w16se w16cid w16 w16cex w16sdtdh w16du wp14">
   <w:body>
     <w:p>
       <w:pPr>
@@ -42,7 +42,7 @@
                     </pic:cNvPicPr>
                   </pic:nvPicPr>
                   <pic:blipFill>
-                    <a:blip r:embed="rId8" cstate="print">
+                    <a:blip r:embed="rId7" cstate="print">
                       <a:extLst>
                         <a:ext uri="{28A0092B-C50C-407E-A947-70E740481C1C}">
                           <a14:useLocalDpi xmlns:a14="http://schemas.microsoft.com/office/drawing/2010/main" val="0"/>
@@ -112,7 +112,6 @@
         </w:rPr>
         <w:t xml:space="preserve"> </w:t>
       </w:r>
-      <w:proofErr w:type="spellStart"/>
       <w:r>
         <w:rPr>
           <w:rFonts w:ascii="Calibri" w:hAnsi="Calibri" w:cs="Calibri"/>
@@ -123,7 +122,6 @@
         </w:rPr>
         <w:t>DevOps</w:t>
       </w:r>
-      <w:proofErr w:type="spellEnd"/>
       <w:r>
         <w:rPr>
           <w:rFonts w:ascii="Calibri" w:hAnsi="Calibri" w:cs="Calibri"/>
@@ -152,29 +150,7 @@
           <w:sz w:val="40"/>
           <w:szCs w:val="40"/>
         </w:rPr>
-        <w:t>[</w:t>
-      </w:r>
-      <w:proofErr w:type="gramStart"/>
-      <w:r>
-        <w:rPr>
-          <w:rFonts w:ascii="Calibri" w:hAnsi="Calibri" w:cs="Calibri"/>
-          <w:b/>
-          <w:bCs/>
-          <w:sz w:val="40"/>
-          <w:szCs w:val="40"/>
-        </w:rPr>
-        <w:t>Fall</w:t>
-      </w:r>
-      <w:proofErr w:type="gramEnd"/>
-      <w:r>
-        <w:rPr>
-          <w:rFonts w:ascii="Calibri" w:hAnsi="Calibri" w:cs="Calibri"/>
-          <w:b/>
-          <w:bCs/>
-          <w:sz w:val="40"/>
-          <w:szCs w:val="40"/>
-        </w:rPr>
-        <w:t>, 2024]</w:t>
+        <w:t>[Fall, 2024]</w:t>
       </w:r>
     </w:p>
     <w:p>
@@ -256,61 +232,7 @@
           <w:sz w:val="24"/>
           <w:szCs w:val="24"/>
         </w:rPr>
-        <w:t xml:space="preserve">The objective of this assignment is to provide hands-on experience in collaborative development using </w:t>
-      </w:r>
-      <w:proofErr w:type="spellStart"/>
-      <w:r>
-        <w:rPr>
-          <w:rFonts w:ascii="Calibri" w:hAnsi="Calibri" w:cs="Calibri"/>
-          <w:sz w:val="24"/>
-          <w:szCs w:val="24"/>
-        </w:rPr>
-        <w:t>Git</w:t>
-      </w:r>
-      <w:proofErr w:type="spellEnd"/>
-      <w:r>
-        <w:rPr>
-          <w:rFonts w:ascii="Calibri" w:hAnsi="Calibri" w:cs="Calibri"/>
-          <w:sz w:val="24"/>
-          <w:szCs w:val="24"/>
-        </w:rPr>
-        <w:t xml:space="preserve"> and </w:t>
-      </w:r>
-      <w:proofErr w:type="spellStart"/>
-      <w:r>
-        <w:rPr>
-          <w:rFonts w:ascii="Calibri" w:hAnsi="Calibri" w:cs="Calibri"/>
-          <w:sz w:val="24"/>
-          <w:szCs w:val="24"/>
-        </w:rPr>
-        <w:t>GitHub</w:t>
-      </w:r>
-      <w:proofErr w:type="spellEnd"/>
-      <w:r>
-        <w:rPr>
-          <w:rFonts w:ascii="Calibri" w:hAnsi="Calibri" w:cs="Calibri"/>
-          <w:sz w:val="24"/>
-          <w:szCs w:val="24"/>
-        </w:rPr>
-        <w:t xml:space="preserve">. Students will learn how to effectively use </w:t>
-      </w:r>
-      <w:proofErr w:type="spellStart"/>
-      <w:r>
-        <w:rPr>
-          <w:rFonts w:ascii="Calibri" w:hAnsi="Calibri" w:cs="Calibri"/>
-          <w:sz w:val="24"/>
-          <w:szCs w:val="24"/>
-        </w:rPr>
-        <w:t>Git</w:t>
-      </w:r>
-      <w:proofErr w:type="spellEnd"/>
-      <w:r>
-        <w:rPr>
-          <w:rFonts w:ascii="Calibri" w:hAnsi="Calibri" w:cs="Calibri"/>
-          <w:sz w:val="24"/>
-          <w:szCs w:val="24"/>
-        </w:rPr>
-        <w:t xml:space="preserve"> in a team setting, including working with remote repositories, handling branches, managing pull requests, and resolving merge conflicts. By the end of this assignment, students will have practiced essential skills needed for </w:t>
+        <w:t xml:space="preserve">The objective of this assignment is to provide hands-on experience in collaborative development using Git and GitHub. Students will learn how to effectively use Git in a team setting, including working with remote repositories, handling branches, managing pull requests, and resolving merge conflicts. By the end of this assignment, students will have practiced essential skills needed for </w:t>
       </w:r>
       <w:r>
         <w:rPr>
@@ -320,7 +242,6 @@
         </w:rPr>
         <w:t xml:space="preserve">working in a </w:t>
       </w:r>
-      <w:proofErr w:type="spellStart"/>
       <w:r>
         <w:rPr>
           <w:rFonts w:ascii="Calibri" w:hAnsi="Calibri" w:cs="Calibri"/>
@@ -335,16 +256,7 @@
           <w:sz w:val="24"/>
           <w:szCs w:val="24"/>
         </w:rPr>
-        <w:t>evOps</w:t>
-      </w:r>
-      <w:proofErr w:type="spellEnd"/>
-      <w:r>
-        <w:rPr>
-          <w:rFonts w:ascii="Calibri" w:hAnsi="Calibri" w:cs="Calibri"/>
-          <w:sz w:val="24"/>
-          <w:szCs w:val="24"/>
-        </w:rPr>
-        <w:t xml:space="preserve"> team</w:t>
+        <w:t>evOps team</w:t>
       </w:r>
       <w:r>
         <w:rPr>
@@ -404,6 +316,7 @@
         </w:rPr>
         <w:t xml:space="preserve">This is a group </w:t>
       </w:r>
+      <w:proofErr w:type="gramStart"/>
       <w:r>
         <w:rPr>
           <w:rFonts w:ascii="Calibri" w:hAnsi="Calibri" w:cs="Calibri"/>
@@ -426,7 +339,16 @@
           <w:sz w:val="24"/>
           <w:szCs w:val="24"/>
         </w:rPr>
-        <w:t>ment and student</w:t>
+        <w:t>ment</w:t>
+      </w:r>
+      <w:proofErr w:type="gramEnd"/>
+      <w:r>
+        <w:rPr>
+          <w:rFonts w:ascii="Calibri" w:hAnsi="Calibri" w:cs="Calibri"/>
+          <w:sz w:val="24"/>
+          <w:szCs w:val="24"/>
+        </w:rPr>
+        <w:t xml:space="preserve"> and student</w:t>
       </w:r>
       <w:r>
         <w:rPr>
@@ -614,6 +536,7 @@
         </w:rPr>
         <w:t xml:space="preserve"> </w:t>
       </w:r>
+      <w:proofErr w:type="gramStart"/>
       <w:r>
         <w:rPr>
           <w:rFonts w:ascii="Calibri" w:hAnsi="Calibri" w:cs="Calibri"/>
@@ -625,6 +548,7 @@
         </w:rPr>
         <w:t>User Name</w:t>
       </w:r>
+      <w:proofErr w:type="gramEnd"/>
       <w:r>
         <w:rPr>
           <w:rFonts w:ascii="Calibri" w:hAnsi="Calibri" w:cs="Calibri"/>
@@ -724,6 +648,7 @@
         </w:rPr>
         <w:t xml:space="preserve">IMPORTANT: </w:t>
       </w:r>
+      <w:proofErr w:type="gramStart"/>
       <w:r>
         <w:rPr>
           <w:rFonts w:ascii="Calibri" w:hAnsi="Calibri" w:cs="Calibri"/>
@@ -733,7 +658,19 @@
           <w:sz w:val="24"/>
           <w:szCs w:val="24"/>
         </w:rPr>
-        <w:t xml:space="preserve">User name and email MUST BE IN </w:t>
+        <w:t>User name</w:t>
+      </w:r>
+      <w:proofErr w:type="gramEnd"/>
+      <w:r>
+        <w:rPr>
+          <w:rFonts w:ascii="Calibri" w:hAnsi="Calibri" w:cs="Calibri"/>
+          <w:b/>
+          <w:bCs/>
+          <w:color w:val="FF0000"/>
+          <w:sz w:val="24"/>
+          <w:szCs w:val="24"/>
+        </w:rPr>
+        <w:t xml:space="preserve"> and email MUST BE IN </w:t>
       </w:r>
       <w:r>
         <w:rPr>
@@ -1213,20 +1150,8 @@
           <w:sz w:val="24"/>
           <w:szCs w:val="24"/>
         </w:rPr>
-        <w:t>table</w:t>
-      </w:r>
-      <w:proofErr w:type="gramStart"/>
-      <w:r>
-        <w:rPr>
-          <w:rFonts w:ascii="Calibri" w:hAnsi="Calibri" w:cs="Calibri"/>
-          <w:b/>
-          <w:bCs/>
-          <w:sz w:val="24"/>
-          <w:szCs w:val="24"/>
-        </w:rPr>
-        <w:t>:01</w:t>
-      </w:r>
-      <w:proofErr w:type="gramEnd"/>
+        <w:t>table:01</w:t>
+      </w:r>
       <w:r>
         <w:rPr>
           <w:rFonts w:ascii="Calibri" w:hAnsi="Calibri" w:cs="Calibri"/>
@@ -1264,27 +1189,14 @@
       <w:r>
         <w:t xml:space="preserve">Table </w:t>
       </w:r>
-      <w:r>
-        <w:fldChar w:fldCharType="begin"/>
-      </w:r>
-      <w:r>
-        <w:instrText xml:space="preserve"> SEQ Table \* ARABIC </w:instrText>
-      </w:r>
-      <w:r>
-        <w:fldChar w:fldCharType="separate"/>
-      </w:r>
-      <w:r>
-        <w:rPr>
-          <w:noProof/>
-        </w:rPr>
-        <w:t>1</w:t>
-      </w:r>
-      <w:r>
-        <w:rPr>
-          <w:noProof/>
-        </w:rPr>
-        <w:fldChar w:fldCharType="end"/>
-      </w:r>
+      <w:fldSimple w:instr=" SEQ Table \* ARABIC ">
+        <w:r>
+          <w:rPr>
+            <w:noProof/>
+          </w:rPr>
+          <w:t>1</w:t>
+        </w:r>
+      </w:fldSimple>
     </w:p>
     <w:tbl>
       <w:tblPr>
@@ -1411,23 +1323,13 @@
                 <w:bCs/>
               </w:rPr>
             </w:pPr>
-            <w:proofErr w:type="spellStart"/>
             <w:r>
               <w:rPr>
                 <w:rFonts w:ascii="Calibri" w:hAnsi="Calibri" w:cs="Calibri"/>
                 <w:b/>
                 <w:bCs/>
               </w:rPr>
-              <w:t>Sr</w:t>
-            </w:r>
-            <w:proofErr w:type="spellEnd"/>
-            <w:r>
-              <w:rPr>
-                <w:rFonts w:ascii="Calibri" w:hAnsi="Calibri" w:cs="Calibri"/>
-                <w:b/>
-                <w:bCs/>
-              </w:rPr>
-              <w:t xml:space="preserve"> #</w:t>
+              <w:t>Sr #</w:t>
             </w:r>
           </w:p>
         </w:tc>
@@ -1518,8 +1420,18 @@
                 <w:b/>
                 <w:bCs/>
               </w:rPr>
-              <w:t>Branch worked On</w:t>
+              <w:t xml:space="preserve">Branch worked </w:t>
             </w:r>
+            <w:proofErr w:type="gramStart"/>
+            <w:r>
+              <w:rPr>
+                <w:rFonts w:ascii="Calibri" w:hAnsi="Calibri" w:cs="Calibri"/>
+                <w:b/>
+                <w:bCs/>
+              </w:rPr>
+              <w:t>On</w:t>
+            </w:r>
+            <w:proofErr w:type="gramEnd"/>
           </w:p>
         </w:tc>
       </w:tr>
@@ -1570,25 +1482,7 @@
                 <w:b/>
                 <w:bCs/>
               </w:rPr>
-              <w:t xml:space="preserve">Muhammad </w:t>
-            </w:r>
-            <w:proofErr w:type="spellStart"/>
-            <w:r>
-              <w:rPr>
-                <w:rFonts w:ascii="Calibri" w:hAnsi="Calibri" w:cs="Calibri"/>
-                <w:b/>
-                <w:bCs/>
-              </w:rPr>
-              <w:t>Adil</w:t>
-            </w:r>
-            <w:proofErr w:type="spellEnd"/>
-            <w:r>
-              <w:rPr>
-                <w:rFonts w:ascii="Calibri" w:hAnsi="Calibri" w:cs="Calibri"/>
-                <w:b/>
-                <w:bCs/>
-              </w:rPr>
-              <w:t xml:space="preserve"> Azan</w:t>
+              <w:t>Muhammad Adil Azan</w:t>
             </w:r>
           </w:p>
         </w:tc>
@@ -1693,6 +1587,14 @@
                 <w:bCs/>
               </w:rPr>
             </w:pPr>
+            <w:r>
+              <w:rPr>
+                <w:rFonts w:ascii="Calibri" w:hAnsi="Calibri" w:cs="Calibri"/>
+                <w:b/>
+                <w:bCs/>
+              </w:rPr>
+              <w:t>Marwa Fazal</w:t>
+            </w:r>
           </w:p>
         </w:tc>
         <w:tc>
@@ -1708,6 +1610,14 @@
                 <w:bCs/>
               </w:rPr>
             </w:pPr>
+            <w:r>
+              <w:rPr>
+                <w:rFonts w:ascii="Calibri" w:hAnsi="Calibri" w:cs="Calibri"/>
+                <w:b/>
+                <w:bCs/>
+              </w:rPr>
+              <w:t>L1F21BSSE0002</w:t>
+            </w:r>
           </w:p>
         </w:tc>
         <w:tc>
@@ -1738,6 +1648,12 @@
                 <w:rFonts w:ascii="Calibri" w:hAnsi="Calibri" w:cs="Calibri"/>
               </w:rPr>
             </w:pPr>
+            <w:r>
+              <w:rPr>
+                <w:rFonts w:ascii="Calibri" w:hAnsi="Calibri" w:cs="Calibri"/>
+              </w:rPr>
+              <w:t>Features/detail</w:t>
+            </w:r>
           </w:p>
         </w:tc>
       </w:tr>
@@ -1960,34 +1876,14 @@
                 <w:bCs/>
               </w:rPr>
             </w:pPr>
-            <w:proofErr w:type="spellStart"/>
             <w:r>
               <w:rPr>
                 <w:rFonts w:ascii="Calibri" w:hAnsi="Calibri" w:cs="Calibri"/>
                 <w:b/>
                 <w:bCs/>
               </w:rPr>
-              <w:t>Usman</w:t>
+              <w:t>Usman Sherazi</w:t>
             </w:r>
-            <w:proofErr w:type="spellEnd"/>
-            <w:r>
-              <w:rPr>
-                <w:rFonts w:ascii="Calibri" w:hAnsi="Calibri" w:cs="Calibri"/>
-                <w:b/>
-                <w:bCs/>
-              </w:rPr>
-              <w:t xml:space="preserve"> </w:t>
-            </w:r>
-            <w:proofErr w:type="spellStart"/>
-            <w:r>
-              <w:rPr>
-                <w:rFonts w:ascii="Calibri" w:hAnsi="Calibri" w:cs="Calibri"/>
-                <w:b/>
-                <w:bCs/>
-              </w:rPr>
-              <w:t>Sherazi</w:t>
-            </w:r>
-            <w:proofErr w:type="spellEnd"/>
           </w:p>
         </w:tc>
         <w:tc>
@@ -2045,15 +1941,21 @@
               <w:rPr>
                 <w:rFonts w:ascii="Calibri" w:hAnsi="Calibri" w:cs="Calibri"/>
               </w:rPr>
-              <w:t>f</w:t>
+              <w:t>feature/</w:t>
             </w:r>
-            <w:bookmarkStart w:id="0" w:name="_GoBack"/>
-            <w:bookmarkEnd w:id="0"/>
+            <w:proofErr w:type="spellStart"/>
             <w:r>
               <w:rPr>
                 <w:rFonts w:ascii="Calibri" w:hAnsi="Calibri" w:cs="Calibri"/>
               </w:rPr>
-              <w:t>eature/contactus-page</w:t>
+              <w:t>contactus</w:t>
+            </w:r>
+            <w:proofErr w:type="spellEnd"/>
+            <w:r>
+              <w:rPr>
+                <w:rFonts w:ascii="Calibri" w:hAnsi="Calibri" w:cs="Calibri"/>
+              </w:rPr>
+              <w:t>-page</w:t>
             </w:r>
           </w:p>
         </w:tc>
@@ -2091,29 +1993,7 @@
           <w:szCs w:val="34"/>
         </w:rPr>
         <w:lastRenderedPageBreak/>
-        <w:t xml:space="preserve">Best </w:t>
-      </w:r>
-      <w:proofErr w:type="gramStart"/>
-      <w:r>
-        <w:rPr>
-          <w:rFonts w:ascii="Calibri" w:hAnsi="Calibri" w:cs="Calibri"/>
-          <w:b/>
-          <w:bCs/>
-          <w:sz w:val="34"/>
-          <w:szCs w:val="34"/>
-        </w:rPr>
-        <w:t>Of</w:t>
-      </w:r>
-      <w:proofErr w:type="gramEnd"/>
-      <w:r>
-        <w:rPr>
-          <w:rFonts w:ascii="Calibri" w:hAnsi="Calibri" w:cs="Calibri"/>
-          <w:b/>
-          <w:bCs/>
-          <w:sz w:val="34"/>
-          <w:szCs w:val="34"/>
-        </w:rPr>
-        <w:t xml:space="preserve"> Luck</w:t>
+        <w:t>Best Of Luck</w:t>
       </w:r>
     </w:p>
     <w:p>
@@ -2135,12 +2015,12 @@
           <w:bCs/>
         </w:rPr>
         <w:sectPr>
-          <w:headerReference w:type="even" r:id="rId9"/>
-          <w:headerReference w:type="default" r:id="rId10"/>
-          <w:footerReference w:type="even" r:id="rId11"/>
-          <w:footerReference w:type="default" r:id="rId12"/>
-          <w:headerReference w:type="first" r:id="rId13"/>
-          <w:footerReference w:type="first" r:id="rId14"/>
+          <w:headerReference w:type="even" r:id="rId8"/>
+          <w:headerReference w:type="default" r:id="rId9"/>
+          <w:footerReference w:type="even" r:id="rId10"/>
+          <w:footerReference w:type="default" r:id="rId11"/>
+          <w:headerReference w:type="first" r:id="rId12"/>
+          <w:footerReference w:type="first" r:id="rId13"/>
           <w:pgSz w:w="12240" w:h="15840"/>
           <w:pgMar w:top="1440" w:right="1440" w:bottom="1170" w:left="1440" w:header="720" w:footer="720" w:gutter="0"/>
           <w:cols w:space="720"/>
@@ -2164,7 +2044,6 @@
           <w:sz w:val="26"/>
           <w:szCs w:val="26"/>
         </w:rPr>
-        <w:lastRenderedPageBreak/>
         <w:t>Scenario</w:t>
       </w:r>
     </w:p>
@@ -2316,92 +2195,60 @@
           <w:sz w:val="24"/>
           <w:szCs w:val="24"/>
         </w:rPr>
-        <w:t xml:space="preserve">, and managing code through </w:t>
+        <w:t>, and managing code through Git and GitHub.</w:t>
+      </w:r>
+      <w:r>
+        <w:rPr>
+          <w:sz w:val="24"/>
+          <w:szCs w:val="24"/>
+        </w:rPr>
+        <w:t xml:space="preserve"> The </w:t>
+      </w:r>
+      <w:r>
+        <w:rPr>
+          <w:b/>
+          <w:bCs/>
+          <w:sz w:val="24"/>
+          <w:szCs w:val="24"/>
+        </w:rPr>
+        <w:t>website</w:t>
+      </w:r>
+      <w:r>
+        <w:rPr>
+          <w:sz w:val="24"/>
+          <w:szCs w:val="24"/>
+        </w:rPr>
+        <w:t xml:space="preserve"> will have </w:t>
+      </w:r>
+      <w:r>
+        <w:rPr>
+          <w:sz w:val="24"/>
+          <w:szCs w:val="24"/>
+        </w:rPr>
+        <w:t xml:space="preserve">only </w:t>
+      </w:r>
+      <w:r>
+        <w:rPr>
+          <w:b/>
+          <w:bCs/>
+          <w:sz w:val="24"/>
+          <w:szCs w:val="24"/>
+        </w:rPr>
+        <w:t xml:space="preserve">one </w:t>
       </w:r>
       <w:proofErr w:type="spellStart"/>
       <w:r>
         <w:rPr>
-          <w:sz w:val="24"/>
-          <w:szCs w:val="24"/>
-        </w:rPr>
-        <w:t>Git</w:t>
+          <w:b/>
+          <w:bCs/>
+          <w:sz w:val="24"/>
+          <w:szCs w:val="24"/>
+        </w:rPr>
+        <w:t>css</w:t>
       </w:r>
       <w:proofErr w:type="spellEnd"/>
       <w:r>
         <w:rPr>
-          <w:sz w:val="24"/>
-          <w:szCs w:val="24"/>
-        </w:rPr>
-        <w:t xml:space="preserve"> and </w:t>
-      </w:r>
-      <w:proofErr w:type="spellStart"/>
-      <w:r>
-        <w:rPr>
-          <w:sz w:val="24"/>
-          <w:szCs w:val="24"/>
-        </w:rPr>
-        <w:t>GitHub</w:t>
-      </w:r>
-      <w:proofErr w:type="spellEnd"/>
-      <w:r>
-        <w:rPr>
-          <w:sz w:val="24"/>
-          <w:szCs w:val="24"/>
-        </w:rPr>
-        <w:t>.</w:t>
-      </w:r>
-      <w:r>
-        <w:rPr>
-          <w:sz w:val="24"/>
-          <w:szCs w:val="24"/>
-        </w:rPr>
-        <w:t xml:space="preserve"> The </w:t>
-      </w:r>
-      <w:r>
-        <w:rPr>
-          <w:b/>
-          <w:bCs/>
-          <w:sz w:val="24"/>
-          <w:szCs w:val="24"/>
-        </w:rPr>
-        <w:t>website</w:t>
-      </w:r>
-      <w:r>
-        <w:rPr>
-          <w:sz w:val="24"/>
-          <w:szCs w:val="24"/>
-        </w:rPr>
-        <w:t xml:space="preserve"> will have </w:t>
-      </w:r>
-      <w:r>
-        <w:rPr>
-          <w:sz w:val="24"/>
-          <w:szCs w:val="24"/>
-        </w:rPr>
-        <w:t xml:space="preserve">only </w:t>
-      </w:r>
-      <w:r>
-        <w:rPr>
-          <w:b/>
-          <w:bCs/>
-          <w:sz w:val="24"/>
-          <w:szCs w:val="24"/>
-        </w:rPr>
-        <w:t xml:space="preserve">one </w:t>
-      </w:r>
-      <w:proofErr w:type="spellStart"/>
-      <w:r>
-        <w:rPr>
-          <w:b/>
-          <w:bCs/>
-          <w:sz w:val="24"/>
-          <w:szCs w:val="24"/>
-        </w:rPr>
-        <w:t>css</w:t>
-      </w:r>
-      <w:proofErr w:type="spellEnd"/>
-      <w:r>
-        <w:rPr>
           <w:b/>
           <w:bCs/>
           <w:sz w:val="24"/>
@@ -2423,12 +2270,21 @@
         </w:rPr>
         <w:t xml:space="preserve"> </w:t>
       </w:r>
-      <w:r>
-        <w:rPr>
-          <w:sz w:val="24"/>
-          <w:szCs w:val="24"/>
-        </w:rPr>
-        <w:t xml:space="preserve">all of </w:t>
+      <w:proofErr w:type="gramStart"/>
+      <w:r>
+        <w:rPr>
+          <w:sz w:val="24"/>
+          <w:szCs w:val="24"/>
+        </w:rPr>
+        <w:t>all of</w:t>
+      </w:r>
+      <w:proofErr w:type="gramEnd"/>
+      <w:r>
+        <w:rPr>
+          <w:sz w:val="24"/>
+          <w:szCs w:val="24"/>
+        </w:rPr>
+        <w:t xml:space="preserve"> </w:t>
       </w:r>
       <w:r>
         <w:rPr>
@@ -2490,7 +2346,7 @@
         </w:rPr>
         <w:t xml:space="preserve">Fork the Repository: </w:t>
       </w:r>
-      <w:bookmarkStart w:id="1" w:name="_Hlk176535971"/>
+      <w:bookmarkStart w:id="0" w:name="_Hlk176535971"/>
       <w:r>
         <w:rPr>
           <w:b/>
@@ -2599,7 +2455,7 @@
         </w:rPr>
         <w:t xml:space="preserve"> Marks]</w:t>
       </w:r>
-      <w:bookmarkEnd w:id="1"/>
+      <w:bookmarkEnd w:id="0"/>
     </w:p>
     <w:p>
       <w:pPr>
@@ -2695,7 +2551,23 @@
           <w:sz w:val="24"/>
           <w:szCs w:val="24"/>
         </w:rPr>
-        <w:t>Make sure default branch is “develop”.</w:t>
+        <w:t>Make sure default branch is “</w:t>
+      </w:r>
+      <w:proofErr w:type="gramStart"/>
+      <w:r>
+        <w:rPr>
+          <w:sz w:val="24"/>
+          <w:szCs w:val="24"/>
+        </w:rPr>
+        <w:t>develop</w:t>
+      </w:r>
+      <w:proofErr w:type="gramEnd"/>
+      <w:r>
+        <w:rPr>
+          <w:sz w:val="24"/>
+          <w:szCs w:val="24"/>
+        </w:rPr>
+        <w:t>”.</w:t>
       </w:r>
     </w:p>
     <w:p>
@@ -3275,7 +3147,15 @@
           <w:sz w:val="24"/>
           <w:szCs w:val="24"/>
         </w:rPr>
-        <w:t xml:space="preserve"> to the </w:t>
+        <w:t xml:space="preserve"> to </w:t>
+      </w:r>
+      <w:proofErr w:type="gramStart"/>
+      <w:r>
+        <w:rPr>
+          <w:sz w:val="24"/>
+          <w:szCs w:val="24"/>
+        </w:rPr>
+        <w:t xml:space="preserve">the </w:t>
       </w:r>
       <w:r>
         <w:rPr>
@@ -3286,6 +3166,7 @@
         </w:rPr>
         <w:t>each</w:t>
       </w:r>
+      <w:proofErr w:type="gramEnd"/>
       <w:r>
         <w:rPr>
           <w:b/>
@@ -3956,7 +3837,23 @@
           <w:sz w:val="24"/>
           <w:szCs w:val="24"/>
         </w:rPr>
-        <w:t>It will create the possibility of having merge conflicts</w:t>
+        <w:t xml:space="preserve">It will create the possibility of having </w:t>
+      </w:r>
+      <w:proofErr w:type="gramStart"/>
+      <w:r>
+        <w:rPr>
+          <w:sz w:val="24"/>
+          <w:szCs w:val="24"/>
+        </w:rPr>
+        <w:t>merge</w:t>
+      </w:r>
+      <w:proofErr w:type="gramEnd"/>
+      <w:r>
+        <w:rPr>
+          <w:sz w:val="24"/>
+          <w:szCs w:val="24"/>
+        </w:rPr>
+        <w:t xml:space="preserve"> conflicts</w:t>
       </w:r>
       <w:r>
         <w:rPr>
@@ -4092,15 +3989,18 @@
           <w:szCs w:val="24"/>
         </w:rPr>
       </w:pPr>
-      <w:r>
-        <w:rPr>
-          <w:b/>
-          <w:bCs/>
-          <w:sz w:val="24"/>
-          <w:szCs w:val="24"/>
-        </w:rPr>
+      <w:proofErr w:type="gramStart"/>
+      <w:r>
+        <w:rPr>
+          <w:b/>
+          <w:bCs/>
+          <w:sz w:val="24"/>
+          <w:szCs w:val="24"/>
+        </w:rPr>
+        <w:lastRenderedPageBreak/>
         <w:t>Commit</w:t>
       </w:r>
+      <w:proofErr w:type="gramEnd"/>
       <w:r>
         <w:rPr>
           <w:sz w:val="24"/>
@@ -4614,7 +4514,6 @@
         </w:rPr>
         <w:t xml:space="preserve">successful PR review </w:t>
       </w:r>
-      <w:proofErr w:type="gramStart"/>
       <w:r>
         <w:rPr>
           <w:b/>
@@ -4624,7 +4523,6 @@
         </w:rPr>
         <w:t>Only</w:t>
       </w:r>
-      <w:proofErr w:type="gramEnd"/>
       <w:r>
         <w:rPr>
           <w:sz w:val="24"/>
@@ -4786,7 +4684,23 @@
           <w:sz w:val="24"/>
           <w:szCs w:val="24"/>
         </w:rPr>
-        <w:t xml:space="preserve"> on the develop branch. It will keep local develop branch updated. </w:t>
+        <w:t xml:space="preserve"> on the develop branch. It will keep </w:t>
+      </w:r>
+      <w:proofErr w:type="gramStart"/>
+      <w:r>
+        <w:rPr>
+          <w:sz w:val="24"/>
+          <w:szCs w:val="24"/>
+        </w:rPr>
+        <w:t>local</w:t>
+      </w:r>
+      <w:proofErr w:type="gramEnd"/>
+      <w:r>
+        <w:rPr>
+          <w:sz w:val="24"/>
+          <w:szCs w:val="24"/>
+        </w:rPr>
+        <w:t xml:space="preserve"> develop branch updated. </w:t>
       </w:r>
     </w:p>
     <w:p>
@@ -5496,7 +5410,55 @@
           <w:sz w:val="24"/>
           <w:szCs w:val="24"/>
         </w:rPr>
-        <w:t xml:space="preserve">All the reviewers must give the approving comments in order to merge the release branch into production branch. Otherwise merge </w:t>
+        <w:t xml:space="preserve">All the reviewers must give the approving comments </w:t>
+      </w:r>
+      <w:proofErr w:type="gramStart"/>
+      <w:r>
+        <w:rPr>
+          <w:sz w:val="24"/>
+          <w:szCs w:val="24"/>
+        </w:rPr>
+        <w:t>in order to</w:t>
+      </w:r>
+      <w:proofErr w:type="gramEnd"/>
+      <w:r>
+        <w:rPr>
+          <w:sz w:val="24"/>
+          <w:szCs w:val="24"/>
+        </w:rPr>
+        <w:t xml:space="preserve"> merge the release branch into </w:t>
+      </w:r>
+      <w:proofErr w:type="gramStart"/>
+      <w:r>
+        <w:rPr>
+          <w:sz w:val="24"/>
+          <w:szCs w:val="24"/>
+        </w:rPr>
+        <w:t>production</w:t>
+      </w:r>
+      <w:proofErr w:type="gramEnd"/>
+      <w:r>
+        <w:rPr>
+          <w:sz w:val="24"/>
+          <w:szCs w:val="24"/>
+        </w:rPr>
+        <w:t xml:space="preserve"> branch. Otherwise </w:t>
+      </w:r>
+      <w:proofErr w:type="gramStart"/>
+      <w:r>
+        <w:rPr>
+          <w:sz w:val="24"/>
+          <w:szCs w:val="24"/>
+        </w:rPr>
+        <w:t>merge</w:t>
+      </w:r>
+      <w:proofErr w:type="gramEnd"/>
+      <w:r>
+        <w:rPr>
+          <w:sz w:val="24"/>
+          <w:szCs w:val="24"/>
+        </w:rPr>
+        <w:t xml:space="preserve"> </w:t>
       </w:r>
       <w:proofErr w:type="spellStart"/>
       <w:proofErr w:type="gramStart"/>
@@ -5516,12 +5478,21 @@
         </w:rPr>
         <w:t xml:space="preserve"> take place. </w:t>
       </w:r>
-      <w:r>
-        <w:rPr>
-          <w:sz w:val="24"/>
-          <w:szCs w:val="24"/>
-        </w:rPr>
-        <w:t>So the required approvals will be 4.</w:t>
+      <w:proofErr w:type="gramStart"/>
+      <w:r>
+        <w:rPr>
+          <w:sz w:val="24"/>
+          <w:szCs w:val="24"/>
+        </w:rPr>
+        <w:t>So</w:t>
+      </w:r>
+      <w:proofErr w:type="gramEnd"/>
+      <w:r>
+        <w:rPr>
+          <w:sz w:val="24"/>
+          <w:szCs w:val="24"/>
+        </w:rPr>
+        <w:t xml:space="preserve"> the required approvals will be 4.</w:t>
       </w:r>
     </w:p>
     <w:p>
@@ -5556,7 +5527,7 @@
 </file>
 
 <file path=word/endnotes.xml><?xml version="1.0" encoding="utf-8"?>
-<w:endnotes xmlns:wpc="http://schemas.microsoft.com/office/word/2010/wordprocessingCanvas" xmlns:mc="http://schemas.openxmlformats.org/markup-compatibility/2006" xmlns:o="urn:schemas-microsoft-com:office:office" xmlns:r="http://schemas.openxmlformats.org/officeDocument/2006/relationships" xmlns:m="http://schemas.openxmlformats.org/officeDocument/2006/math" xmlns:v="urn:schemas-microsoft-com:vml" xmlns:wp14="http://schemas.microsoft.com/office/word/2010/wordprocessingDrawing" xmlns:wp="http://schemas.openxmlformats.org/drawingml/2006/wordprocessingDrawing" xmlns:w10="urn:schemas-microsoft-com:office:word" xmlns:w="http://schemas.openxmlformats.org/wordprocessingml/2006/main" xmlns:w14="http://schemas.microsoft.com/office/word/2010/wordml" xmlns:wpg="http://schemas.microsoft.com/office/word/2010/wordprocessingGroup" xmlns:wpi="http://schemas.microsoft.com/office/word/2010/wordprocessingInk" xmlns:wne="http://schemas.microsoft.com/office/word/2006/wordml" xmlns:wps="http://schemas.microsoft.com/office/word/2010/wordprocessingShape" mc:Ignorable="w14 wp14">
+<w:endnotes xmlns:wpc="http://schemas.microsoft.com/office/word/2010/wordprocessingCanvas" xmlns:cx="http://schemas.microsoft.com/office/drawing/2014/chartex" xmlns:cx1="http://schemas.microsoft.com/office/drawing/2015/9/8/chartex" xmlns:cx2="http://schemas.microsoft.com/office/drawing/2015/10/21/chartex" xmlns:cx3="http://schemas.microsoft.com/office/drawing/2016/5/9/chartex" xmlns:cx4="http://schemas.microsoft.com/office/drawing/2016/5/10/chartex" xmlns:cx5="http://schemas.microsoft.com/office/drawing/2016/5/11/chartex" xmlns:cx6="http://schemas.microsoft.com/office/drawing/2016/5/12/chartex" xmlns:cx7="http://schemas.microsoft.com/office/drawing/2016/5/13/chartex" xmlns:cx8="http://schemas.microsoft.com/office/drawing/2016/5/14/chartex" xmlns:mc="http://schemas.openxmlformats.org/markup-compatibility/2006" xmlns:aink="http://schemas.microsoft.com/office/drawing/2016/ink" xmlns:am3d="http://schemas.microsoft.com/office/drawing/2017/model3d" xmlns:o="urn:schemas-microsoft-com:office:office" xmlns:oel="http://schemas.microsoft.com/office/2019/extlst" xmlns:r="http://schemas.openxmlformats.org/officeDocument/2006/relationships" xmlns:m="http://schemas.openxmlformats.org/officeDocument/2006/math" xmlns:v="urn:schemas-microsoft-com:vml" xmlns:wp14="http://schemas.microsoft.com/office/word/2010/wordprocessingDrawing" xmlns:wp="http://schemas.openxmlformats.org/drawingml/2006/wordprocessingDrawing" xmlns:w10="urn:schemas-microsoft-com:office:word" xmlns:w="http://schemas.openxmlformats.org/wordprocessingml/2006/main" xmlns:w14="http://schemas.microsoft.com/office/word/2010/wordml" xmlns:w15="http://schemas.microsoft.com/office/word/2012/wordml" xmlns:w16cex="http://schemas.microsoft.com/office/word/2018/wordml/cex" xmlns:w16cid="http://schemas.microsoft.com/office/word/2016/wordml/cid" xmlns:w16="http://schemas.microsoft.com/office/word/2018/wordml" xmlns:w16du="http://schemas.microsoft.com/office/word/2023/wordml/word16du" xmlns:w16sdtdh="http://schemas.microsoft.com/office/word/2020/wordml/sdtdatahash" xmlns:w16se="http://schemas.microsoft.com/office/word/2015/wordml/symex" xmlns:wpg="http://schemas.microsoft.com/office/word/2010/wordprocessingGroup" xmlns:wpi="http://schemas.microsoft.com/office/word/2010/wordprocessingInk" xmlns:wne="http://schemas.microsoft.com/office/word/2006/wordml" xmlns:wps="http://schemas.microsoft.com/office/word/2010/wordprocessingShape" mc:Ignorable="w14 w15 w16se w16cid w16 w16cex w16sdtdh w16du wp14">
   <w:endnote w:type="separator" w:id="-1">
     <w:p>
       <w:pPr>
@@ -5581,7 +5552,7 @@
 </file>
 
 <file path=word/footer1.xml><?xml version="1.0" encoding="utf-8"?>
-<w:ftr xmlns:wpc="http://schemas.microsoft.com/office/word/2010/wordprocessingCanvas" xmlns:mc="http://schemas.openxmlformats.org/markup-compatibility/2006" xmlns:o="urn:schemas-microsoft-com:office:office" xmlns:r="http://schemas.openxmlformats.org/officeDocument/2006/relationships" xmlns:m="http://schemas.openxmlformats.org/officeDocument/2006/math" xmlns:v="urn:schemas-microsoft-com:vml" xmlns:wp14="http://schemas.microsoft.com/office/word/2010/wordprocessingDrawing" xmlns:wp="http://schemas.openxmlformats.org/drawingml/2006/wordprocessingDrawing" xmlns:w10="urn:schemas-microsoft-com:office:word" xmlns:w="http://schemas.openxmlformats.org/wordprocessingml/2006/main" xmlns:w14="http://schemas.microsoft.com/office/word/2010/wordml" xmlns:wpg="http://schemas.microsoft.com/office/word/2010/wordprocessingGroup" xmlns:wpi="http://schemas.microsoft.com/office/word/2010/wordprocessingInk" xmlns:wne="http://schemas.microsoft.com/office/word/2006/wordml" xmlns:wps="http://schemas.microsoft.com/office/word/2010/wordprocessingShape" mc:Ignorable="w14 wp14">
+<w:ftr xmlns:wpc="http://schemas.microsoft.com/office/word/2010/wordprocessingCanvas" xmlns:cx="http://schemas.microsoft.com/office/drawing/2014/chartex" xmlns:cx1="http://schemas.microsoft.com/office/drawing/2015/9/8/chartex" xmlns:cx2="http://schemas.microsoft.com/office/drawing/2015/10/21/chartex" xmlns:cx3="http://schemas.microsoft.com/office/drawing/2016/5/9/chartex" xmlns:cx4="http://schemas.microsoft.com/office/drawing/2016/5/10/chartex" xmlns:cx5="http://schemas.microsoft.com/office/drawing/2016/5/11/chartex" xmlns:cx6="http://schemas.microsoft.com/office/drawing/2016/5/12/chartex" xmlns:cx7="http://schemas.microsoft.com/office/drawing/2016/5/13/chartex" xmlns:cx8="http://schemas.microsoft.com/office/drawing/2016/5/14/chartex" xmlns:mc="http://schemas.openxmlformats.org/markup-compatibility/2006" xmlns:aink="http://schemas.microsoft.com/office/drawing/2016/ink" xmlns:am3d="http://schemas.microsoft.com/office/drawing/2017/model3d" xmlns:o="urn:schemas-microsoft-com:office:office" xmlns:oel="http://schemas.microsoft.com/office/2019/extlst" xmlns:r="http://schemas.openxmlformats.org/officeDocument/2006/relationships" xmlns:m="http://schemas.openxmlformats.org/officeDocument/2006/math" xmlns:v="urn:schemas-microsoft-com:vml" xmlns:wp14="http://schemas.microsoft.com/office/word/2010/wordprocessingDrawing" xmlns:wp="http://schemas.openxmlformats.org/drawingml/2006/wordprocessingDrawing" xmlns:w10="urn:schemas-microsoft-com:office:word" xmlns:w="http://schemas.openxmlformats.org/wordprocessingml/2006/main" xmlns:w14="http://schemas.microsoft.com/office/word/2010/wordml" xmlns:w15="http://schemas.microsoft.com/office/word/2012/wordml" xmlns:w16cex="http://schemas.microsoft.com/office/word/2018/wordml/cex" xmlns:w16cid="http://schemas.microsoft.com/office/word/2016/wordml/cid" xmlns:w16="http://schemas.microsoft.com/office/word/2018/wordml" xmlns:w16du="http://schemas.microsoft.com/office/word/2023/wordml/word16du" xmlns:w16sdtdh="http://schemas.microsoft.com/office/word/2020/wordml/sdtdatahash" xmlns:w16se="http://schemas.microsoft.com/office/word/2015/wordml/symex" xmlns:wpg="http://schemas.microsoft.com/office/word/2010/wordprocessingGroup" xmlns:wpi="http://schemas.microsoft.com/office/word/2010/wordprocessingInk" xmlns:wne="http://schemas.microsoft.com/office/word/2006/wordml" xmlns:wps="http://schemas.microsoft.com/office/word/2010/wordprocessingShape" mc:Ignorable="w14 w15 w16se w16cid w16 w16cex w16sdtdh w16du wp14">
   <w:p>
     <w:pPr>
       <w:pStyle w:val="Footer"/>
@@ -5591,7 +5562,7 @@
 </file>
 
 <file path=word/footer2.xml><?xml version="1.0" encoding="utf-8"?>
-<w:ftr xmlns:wpc="http://schemas.microsoft.com/office/word/2010/wordprocessingCanvas" xmlns:mc="http://schemas.openxmlformats.org/markup-compatibility/2006" xmlns:o="urn:schemas-microsoft-com:office:office" xmlns:r="http://schemas.openxmlformats.org/officeDocument/2006/relationships" xmlns:m="http://schemas.openxmlformats.org/officeDocument/2006/math" xmlns:v="urn:schemas-microsoft-com:vml" xmlns:wp14="http://schemas.microsoft.com/office/word/2010/wordprocessingDrawing" xmlns:wp="http://schemas.openxmlformats.org/drawingml/2006/wordprocessingDrawing" xmlns:w10="urn:schemas-microsoft-com:office:word" xmlns:w="http://schemas.openxmlformats.org/wordprocessingml/2006/main" xmlns:w14="http://schemas.microsoft.com/office/word/2010/wordml" xmlns:wpg="http://schemas.microsoft.com/office/word/2010/wordprocessingGroup" xmlns:wpi="http://schemas.microsoft.com/office/word/2010/wordprocessingInk" xmlns:wne="http://schemas.microsoft.com/office/word/2006/wordml" xmlns:wps="http://schemas.microsoft.com/office/word/2010/wordprocessingShape" mc:Ignorable="w14 wp14">
+<w:ftr xmlns:wpc="http://schemas.microsoft.com/office/word/2010/wordprocessingCanvas" xmlns:cx="http://schemas.microsoft.com/office/drawing/2014/chartex" xmlns:cx1="http://schemas.microsoft.com/office/drawing/2015/9/8/chartex" xmlns:cx2="http://schemas.microsoft.com/office/drawing/2015/10/21/chartex" xmlns:cx3="http://schemas.microsoft.com/office/drawing/2016/5/9/chartex" xmlns:cx4="http://schemas.microsoft.com/office/drawing/2016/5/10/chartex" xmlns:cx5="http://schemas.microsoft.com/office/drawing/2016/5/11/chartex" xmlns:cx6="http://schemas.microsoft.com/office/drawing/2016/5/12/chartex" xmlns:cx7="http://schemas.microsoft.com/office/drawing/2016/5/13/chartex" xmlns:cx8="http://schemas.microsoft.com/office/drawing/2016/5/14/chartex" xmlns:mc="http://schemas.openxmlformats.org/markup-compatibility/2006" xmlns:aink="http://schemas.microsoft.com/office/drawing/2016/ink" xmlns:am3d="http://schemas.microsoft.com/office/drawing/2017/model3d" xmlns:o="urn:schemas-microsoft-com:office:office" xmlns:oel="http://schemas.microsoft.com/office/2019/extlst" xmlns:r="http://schemas.openxmlformats.org/officeDocument/2006/relationships" xmlns:m="http://schemas.openxmlformats.org/officeDocument/2006/math" xmlns:v="urn:schemas-microsoft-com:vml" xmlns:wp14="http://schemas.microsoft.com/office/word/2010/wordprocessingDrawing" xmlns:wp="http://schemas.openxmlformats.org/drawingml/2006/wordprocessingDrawing" xmlns:w10="urn:schemas-microsoft-com:office:word" xmlns:w="http://schemas.openxmlformats.org/wordprocessingml/2006/main" xmlns:w14="http://schemas.microsoft.com/office/word/2010/wordml" xmlns:w15="http://schemas.microsoft.com/office/word/2012/wordml" xmlns:w16cex="http://schemas.microsoft.com/office/word/2018/wordml/cex" xmlns:w16cid="http://schemas.microsoft.com/office/word/2016/wordml/cid" xmlns:w16="http://schemas.microsoft.com/office/word/2018/wordml" xmlns:w16du="http://schemas.microsoft.com/office/word/2023/wordml/word16du" xmlns:w16sdtdh="http://schemas.microsoft.com/office/word/2020/wordml/sdtdatahash" xmlns:w16se="http://schemas.microsoft.com/office/word/2015/wordml/symex" xmlns:wpg="http://schemas.microsoft.com/office/word/2010/wordprocessingGroup" xmlns:wpi="http://schemas.microsoft.com/office/word/2010/wordprocessingInk" xmlns:wne="http://schemas.microsoft.com/office/word/2006/wordml" xmlns:wps="http://schemas.microsoft.com/office/word/2010/wordprocessingShape" mc:Ignorable="w14 w15 w16se w16cid w16 w16cex w16sdtdh w16du wp14">
   <w:p>
     <w:pPr>
       <w:pStyle w:val="Footer"/>
@@ -5601,7 +5572,7 @@
 </file>
 
 <file path=word/footer3.xml><?xml version="1.0" encoding="utf-8"?>
-<w:ftr xmlns:wpc="http://schemas.microsoft.com/office/word/2010/wordprocessingCanvas" xmlns:mc="http://schemas.openxmlformats.org/markup-compatibility/2006" xmlns:o="urn:schemas-microsoft-com:office:office" xmlns:r="http://schemas.openxmlformats.org/officeDocument/2006/relationships" xmlns:m="http://schemas.openxmlformats.org/officeDocument/2006/math" xmlns:v="urn:schemas-microsoft-com:vml" xmlns:wp14="http://schemas.microsoft.com/office/word/2010/wordprocessingDrawing" xmlns:wp="http://schemas.openxmlformats.org/drawingml/2006/wordprocessingDrawing" xmlns:w10="urn:schemas-microsoft-com:office:word" xmlns:w="http://schemas.openxmlformats.org/wordprocessingml/2006/main" xmlns:w14="http://schemas.microsoft.com/office/word/2010/wordml" xmlns:wpg="http://schemas.microsoft.com/office/word/2010/wordprocessingGroup" xmlns:wpi="http://schemas.microsoft.com/office/word/2010/wordprocessingInk" xmlns:wne="http://schemas.microsoft.com/office/word/2006/wordml" xmlns:wps="http://schemas.microsoft.com/office/word/2010/wordprocessingShape" mc:Ignorable="w14 wp14">
+<w:ftr xmlns:wpc="http://schemas.microsoft.com/office/word/2010/wordprocessingCanvas" xmlns:cx="http://schemas.microsoft.com/office/drawing/2014/chartex" xmlns:cx1="http://schemas.microsoft.com/office/drawing/2015/9/8/chartex" xmlns:cx2="http://schemas.microsoft.com/office/drawing/2015/10/21/chartex" xmlns:cx3="http://schemas.microsoft.com/office/drawing/2016/5/9/chartex" xmlns:cx4="http://schemas.microsoft.com/office/drawing/2016/5/10/chartex" xmlns:cx5="http://schemas.microsoft.com/office/drawing/2016/5/11/chartex" xmlns:cx6="http://schemas.microsoft.com/office/drawing/2016/5/12/chartex" xmlns:cx7="http://schemas.microsoft.com/office/drawing/2016/5/13/chartex" xmlns:cx8="http://schemas.microsoft.com/office/drawing/2016/5/14/chartex" xmlns:mc="http://schemas.openxmlformats.org/markup-compatibility/2006" xmlns:aink="http://schemas.microsoft.com/office/drawing/2016/ink" xmlns:am3d="http://schemas.microsoft.com/office/drawing/2017/model3d" xmlns:o="urn:schemas-microsoft-com:office:office" xmlns:oel="http://schemas.microsoft.com/office/2019/extlst" xmlns:r="http://schemas.openxmlformats.org/officeDocument/2006/relationships" xmlns:m="http://schemas.openxmlformats.org/officeDocument/2006/math" xmlns:v="urn:schemas-microsoft-com:vml" xmlns:wp14="http://schemas.microsoft.com/office/word/2010/wordprocessingDrawing" xmlns:wp="http://schemas.openxmlformats.org/drawingml/2006/wordprocessingDrawing" xmlns:w10="urn:schemas-microsoft-com:office:word" xmlns:w="http://schemas.openxmlformats.org/wordprocessingml/2006/main" xmlns:w14="http://schemas.microsoft.com/office/word/2010/wordml" xmlns:w15="http://schemas.microsoft.com/office/word/2012/wordml" xmlns:w16cex="http://schemas.microsoft.com/office/word/2018/wordml/cex" xmlns:w16cid="http://schemas.microsoft.com/office/word/2016/wordml/cid" xmlns:w16="http://schemas.microsoft.com/office/word/2018/wordml" xmlns:w16du="http://schemas.microsoft.com/office/word/2023/wordml/word16du" xmlns:w16sdtdh="http://schemas.microsoft.com/office/word/2020/wordml/sdtdatahash" xmlns:w16se="http://schemas.microsoft.com/office/word/2015/wordml/symex" xmlns:wpg="http://schemas.microsoft.com/office/word/2010/wordprocessingGroup" xmlns:wpi="http://schemas.microsoft.com/office/word/2010/wordprocessingInk" xmlns:wne="http://schemas.microsoft.com/office/word/2006/wordml" xmlns:wps="http://schemas.microsoft.com/office/word/2010/wordprocessingShape" mc:Ignorable="w14 w15 w16se w16cid w16 w16cex w16sdtdh w16du wp14">
   <w:p>
     <w:pPr>
       <w:pStyle w:val="Footer"/>
@@ -5611,7 +5582,7 @@
 </file>
 
 <file path=word/footnotes.xml><?xml version="1.0" encoding="utf-8"?>
-<w:footnotes xmlns:wpc="http://schemas.microsoft.com/office/word/2010/wordprocessingCanvas" xmlns:mc="http://schemas.openxmlformats.org/markup-compatibility/2006" xmlns:o="urn:schemas-microsoft-com:office:office" xmlns:r="http://schemas.openxmlformats.org/officeDocument/2006/relationships" xmlns:m="http://schemas.openxmlformats.org/officeDocument/2006/math" xmlns:v="urn:schemas-microsoft-com:vml" xmlns:wp14="http://schemas.microsoft.com/office/word/2010/wordprocessingDrawing" xmlns:wp="http://schemas.openxmlformats.org/drawingml/2006/wordprocessingDrawing" xmlns:w10="urn:schemas-microsoft-com:office:word" xmlns:w="http://schemas.openxmlformats.org/wordprocessingml/2006/main" xmlns:w14="http://schemas.microsoft.com/office/word/2010/wordml" xmlns:wpg="http://schemas.microsoft.com/office/word/2010/wordprocessingGroup" xmlns:wpi="http://schemas.microsoft.com/office/word/2010/wordprocessingInk" xmlns:wne="http://schemas.microsoft.com/office/word/2006/wordml" xmlns:wps="http://schemas.microsoft.com/office/word/2010/wordprocessingShape" mc:Ignorable="w14 wp14">
+<w:footnotes xmlns:wpc="http://schemas.microsoft.com/office/word/2010/wordprocessingCanvas" xmlns:cx="http://schemas.microsoft.com/office/drawing/2014/chartex" xmlns:cx1="http://schemas.microsoft.com/office/drawing/2015/9/8/chartex" xmlns:cx2="http://schemas.microsoft.com/office/drawing/2015/10/21/chartex" xmlns:cx3="http://schemas.microsoft.com/office/drawing/2016/5/9/chartex" xmlns:cx4="http://schemas.microsoft.com/office/drawing/2016/5/10/chartex" xmlns:cx5="http://schemas.microsoft.com/office/drawing/2016/5/11/chartex" xmlns:cx6="http://schemas.microsoft.com/office/drawing/2016/5/12/chartex" xmlns:cx7="http://schemas.microsoft.com/office/drawing/2016/5/13/chartex" xmlns:cx8="http://schemas.microsoft.com/office/drawing/2016/5/14/chartex" xmlns:mc="http://schemas.openxmlformats.org/markup-compatibility/2006" xmlns:aink="http://schemas.microsoft.com/office/drawing/2016/ink" xmlns:am3d="http://schemas.microsoft.com/office/drawing/2017/model3d" xmlns:o="urn:schemas-microsoft-com:office:office" xmlns:oel="http://schemas.microsoft.com/office/2019/extlst" xmlns:r="http://schemas.openxmlformats.org/officeDocument/2006/relationships" xmlns:m="http://schemas.openxmlformats.org/officeDocument/2006/math" xmlns:v="urn:schemas-microsoft-com:vml" xmlns:wp14="http://schemas.microsoft.com/office/word/2010/wordprocessingDrawing" xmlns:wp="http://schemas.openxmlformats.org/drawingml/2006/wordprocessingDrawing" xmlns:w10="urn:schemas-microsoft-com:office:word" xmlns:w="http://schemas.openxmlformats.org/wordprocessingml/2006/main" xmlns:w14="http://schemas.microsoft.com/office/word/2010/wordml" xmlns:w15="http://schemas.microsoft.com/office/word/2012/wordml" xmlns:w16cex="http://schemas.microsoft.com/office/word/2018/wordml/cex" xmlns:w16cid="http://schemas.microsoft.com/office/word/2016/wordml/cid" xmlns:w16="http://schemas.microsoft.com/office/word/2018/wordml" xmlns:w16du="http://schemas.microsoft.com/office/word/2023/wordml/word16du" xmlns:w16sdtdh="http://schemas.microsoft.com/office/word/2020/wordml/sdtdatahash" xmlns:w16se="http://schemas.microsoft.com/office/word/2015/wordml/symex" xmlns:wpg="http://schemas.microsoft.com/office/word/2010/wordprocessingGroup" xmlns:wpi="http://schemas.microsoft.com/office/word/2010/wordprocessingInk" xmlns:wne="http://schemas.microsoft.com/office/word/2006/wordml" xmlns:wps="http://schemas.microsoft.com/office/word/2010/wordprocessingShape" mc:Ignorable="w14 w15 w16se w16cid w16 w16cex w16sdtdh w16du wp14">
   <w:footnote w:type="separator" w:id="-1">
     <w:p>
       <w:pPr>
@@ -5636,7 +5607,7 @@
 </file>
 
 <file path=word/header1.xml><?xml version="1.0" encoding="utf-8"?>
-<w:hdr xmlns:wpc="http://schemas.microsoft.com/office/word/2010/wordprocessingCanvas" xmlns:mc="http://schemas.openxmlformats.org/markup-compatibility/2006" xmlns:o="urn:schemas-microsoft-com:office:office" xmlns:r="http://schemas.openxmlformats.org/officeDocument/2006/relationships" xmlns:m="http://schemas.openxmlformats.org/officeDocument/2006/math" xmlns:v="urn:schemas-microsoft-com:vml" xmlns:wp14="http://schemas.microsoft.com/office/word/2010/wordprocessingDrawing" xmlns:wp="http://schemas.openxmlformats.org/drawingml/2006/wordprocessingDrawing" xmlns:w10="urn:schemas-microsoft-com:office:word" xmlns:w="http://schemas.openxmlformats.org/wordprocessingml/2006/main" xmlns:w14="http://schemas.microsoft.com/office/word/2010/wordml" xmlns:wpg="http://schemas.microsoft.com/office/word/2010/wordprocessingGroup" xmlns:wpi="http://schemas.microsoft.com/office/word/2010/wordprocessingInk" xmlns:wne="http://schemas.microsoft.com/office/word/2006/wordml" xmlns:wps="http://schemas.microsoft.com/office/word/2010/wordprocessingShape" mc:Ignorable="w14 wp14">
+<w:hdr xmlns:wpc="http://schemas.microsoft.com/office/word/2010/wordprocessingCanvas" xmlns:cx="http://schemas.microsoft.com/office/drawing/2014/chartex" xmlns:cx1="http://schemas.microsoft.com/office/drawing/2015/9/8/chartex" xmlns:cx2="http://schemas.microsoft.com/office/drawing/2015/10/21/chartex" xmlns:cx3="http://schemas.microsoft.com/office/drawing/2016/5/9/chartex" xmlns:cx4="http://schemas.microsoft.com/office/drawing/2016/5/10/chartex" xmlns:cx5="http://schemas.microsoft.com/office/drawing/2016/5/11/chartex" xmlns:cx6="http://schemas.microsoft.com/office/drawing/2016/5/12/chartex" xmlns:cx7="http://schemas.microsoft.com/office/drawing/2016/5/13/chartex" xmlns:cx8="http://schemas.microsoft.com/office/drawing/2016/5/14/chartex" xmlns:mc="http://schemas.openxmlformats.org/markup-compatibility/2006" xmlns:aink="http://schemas.microsoft.com/office/drawing/2016/ink" xmlns:am3d="http://schemas.microsoft.com/office/drawing/2017/model3d" xmlns:o="urn:schemas-microsoft-com:office:office" xmlns:oel="http://schemas.microsoft.com/office/2019/extlst" xmlns:r="http://schemas.openxmlformats.org/officeDocument/2006/relationships" xmlns:m="http://schemas.openxmlformats.org/officeDocument/2006/math" xmlns:v="urn:schemas-microsoft-com:vml" xmlns:wp14="http://schemas.microsoft.com/office/word/2010/wordprocessingDrawing" xmlns:wp="http://schemas.openxmlformats.org/drawingml/2006/wordprocessingDrawing" xmlns:w10="urn:schemas-microsoft-com:office:word" xmlns:w="http://schemas.openxmlformats.org/wordprocessingml/2006/main" xmlns:w14="http://schemas.microsoft.com/office/word/2010/wordml" xmlns:w15="http://schemas.microsoft.com/office/word/2012/wordml" xmlns:w16cex="http://schemas.microsoft.com/office/word/2018/wordml/cex" xmlns:w16cid="http://schemas.microsoft.com/office/word/2016/wordml/cid" xmlns:w16="http://schemas.microsoft.com/office/word/2018/wordml" xmlns:w16du="http://schemas.microsoft.com/office/word/2023/wordml/word16du" xmlns:w16sdtdh="http://schemas.microsoft.com/office/word/2020/wordml/sdtdatahash" xmlns:w16se="http://schemas.microsoft.com/office/word/2015/wordml/symex" xmlns:wpg="http://schemas.microsoft.com/office/word/2010/wordprocessingGroup" xmlns:wpi="http://schemas.microsoft.com/office/word/2010/wordprocessingInk" xmlns:wne="http://schemas.microsoft.com/office/word/2006/wordml" xmlns:wps="http://schemas.microsoft.com/office/word/2010/wordprocessingShape" mc:Ignorable="w14 w15 w16se w16cid w16 w16cex w16sdtdh w16du wp14">
   <w:p>
     <w:pPr>
       <w:pStyle w:val="Header"/>
@@ -5646,7 +5617,7 @@
 </file>
 
 <file path=word/header2.xml><?xml version="1.0" encoding="utf-8"?>
-<w:hdr xmlns:wpc="http://schemas.microsoft.com/office/word/2010/wordprocessingCanvas" xmlns:mc="http://schemas.openxmlformats.org/markup-compatibility/2006" xmlns:o="urn:schemas-microsoft-com:office:office" xmlns:r="http://schemas.openxmlformats.org/officeDocument/2006/relationships" xmlns:m="http://schemas.openxmlformats.org/officeDocument/2006/math" xmlns:v="urn:schemas-microsoft-com:vml" xmlns:wp14="http://schemas.microsoft.com/office/word/2010/wordprocessingDrawing" xmlns:wp="http://schemas.openxmlformats.org/drawingml/2006/wordprocessingDrawing" xmlns:w10="urn:schemas-microsoft-com:office:word" xmlns:w="http://schemas.openxmlformats.org/wordprocessingml/2006/main" xmlns:w14="http://schemas.microsoft.com/office/word/2010/wordml" xmlns:wpg="http://schemas.microsoft.com/office/word/2010/wordprocessingGroup" xmlns:wpi="http://schemas.microsoft.com/office/word/2010/wordprocessingInk" xmlns:wne="http://schemas.microsoft.com/office/word/2006/wordml" xmlns:wps="http://schemas.microsoft.com/office/word/2010/wordprocessingShape" mc:Ignorable="w14 wp14">
+<w:hdr xmlns:wpc="http://schemas.microsoft.com/office/word/2010/wordprocessingCanvas" xmlns:cx="http://schemas.microsoft.com/office/drawing/2014/chartex" xmlns:cx1="http://schemas.microsoft.com/office/drawing/2015/9/8/chartex" xmlns:cx2="http://schemas.microsoft.com/office/drawing/2015/10/21/chartex" xmlns:cx3="http://schemas.microsoft.com/office/drawing/2016/5/9/chartex" xmlns:cx4="http://schemas.microsoft.com/office/drawing/2016/5/10/chartex" xmlns:cx5="http://schemas.microsoft.com/office/drawing/2016/5/11/chartex" xmlns:cx6="http://schemas.microsoft.com/office/drawing/2016/5/12/chartex" xmlns:cx7="http://schemas.microsoft.com/office/drawing/2016/5/13/chartex" xmlns:cx8="http://schemas.microsoft.com/office/drawing/2016/5/14/chartex" xmlns:mc="http://schemas.openxmlformats.org/markup-compatibility/2006" xmlns:aink="http://schemas.microsoft.com/office/drawing/2016/ink" xmlns:am3d="http://schemas.microsoft.com/office/drawing/2017/model3d" xmlns:o="urn:schemas-microsoft-com:office:office" xmlns:oel="http://schemas.microsoft.com/office/2019/extlst" xmlns:r="http://schemas.openxmlformats.org/officeDocument/2006/relationships" xmlns:m="http://schemas.openxmlformats.org/officeDocument/2006/math" xmlns:v="urn:schemas-microsoft-com:vml" xmlns:wp14="http://schemas.microsoft.com/office/word/2010/wordprocessingDrawing" xmlns:wp="http://schemas.openxmlformats.org/drawingml/2006/wordprocessingDrawing" xmlns:w10="urn:schemas-microsoft-com:office:word" xmlns:w="http://schemas.openxmlformats.org/wordprocessingml/2006/main" xmlns:w14="http://schemas.microsoft.com/office/word/2010/wordml" xmlns:w15="http://schemas.microsoft.com/office/word/2012/wordml" xmlns:w16cex="http://schemas.microsoft.com/office/word/2018/wordml/cex" xmlns:w16cid="http://schemas.microsoft.com/office/word/2016/wordml/cid" xmlns:w16="http://schemas.microsoft.com/office/word/2018/wordml" xmlns:w16du="http://schemas.microsoft.com/office/word/2023/wordml/word16du" xmlns:w16sdtdh="http://schemas.microsoft.com/office/word/2020/wordml/sdtdatahash" xmlns:w16se="http://schemas.microsoft.com/office/word/2015/wordml/symex" xmlns:wpg="http://schemas.microsoft.com/office/word/2010/wordprocessingGroup" xmlns:wpi="http://schemas.microsoft.com/office/word/2010/wordprocessingInk" xmlns:wne="http://schemas.microsoft.com/office/word/2006/wordml" xmlns:wps="http://schemas.microsoft.com/office/word/2010/wordprocessingShape" mc:Ignorable="w14 w15 w16se w16cid w16 w16cex w16sdtdh w16du wp14">
   <w:p>
     <w:pPr>
       <w:pStyle w:val="Header"/>
@@ -5711,7 +5682,7 @@
 </file>
 
 <file path=word/header3.xml><?xml version="1.0" encoding="utf-8"?>
-<w:hdr xmlns:wpc="http://schemas.microsoft.com/office/word/2010/wordprocessingCanvas" xmlns:mc="http://schemas.openxmlformats.org/markup-compatibility/2006" xmlns:o="urn:schemas-microsoft-com:office:office" xmlns:r="http://schemas.openxmlformats.org/officeDocument/2006/relationships" xmlns:m="http://schemas.openxmlformats.org/officeDocument/2006/math" xmlns:v="urn:schemas-microsoft-com:vml" xmlns:wp14="http://schemas.microsoft.com/office/word/2010/wordprocessingDrawing" xmlns:wp="http://schemas.openxmlformats.org/drawingml/2006/wordprocessingDrawing" xmlns:w10="urn:schemas-microsoft-com:office:word" xmlns:w="http://schemas.openxmlformats.org/wordprocessingml/2006/main" xmlns:w14="http://schemas.microsoft.com/office/word/2010/wordml" xmlns:wpg="http://schemas.microsoft.com/office/word/2010/wordprocessingGroup" xmlns:wpi="http://schemas.microsoft.com/office/word/2010/wordprocessingInk" xmlns:wne="http://schemas.microsoft.com/office/word/2006/wordml" xmlns:wps="http://schemas.microsoft.com/office/word/2010/wordprocessingShape" mc:Ignorable="w14 wp14">
+<w:hdr xmlns:wpc="http://schemas.microsoft.com/office/word/2010/wordprocessingCanvas" xmlns:cx="http://schemas.microsoft.com/office/drawing/2014/chartex" xmlns:cx1="http://schemas.microsoft.com/office/drawing/2015/9/8/chartex" xmlns:cx2="http://schemas.microsoft.com/office/drawing/2015/10/21/chartex" xmlns:cx3="http://schemas.microsoft.com/office/drawing/2016/5/9/chartex" xmlns:cx4="http://schemas.microsoft.com/office/drawing/2016/5/10/chartex" xmlns:cx5="http://schemas.microsoft.com/office/drawing/2016/5/11/chartex" xmlns:cx6="http://schemas.microsoft.com/office/drawing/2016/5/12/chartex" xmlns:cx7="http://schemas.microsoft.com/office/drawing/2016/5/13/chartex" xmlns:cx8="http://schemas.microsoft.com/office/drawing/2016/5/14/chartex" xmlns:mc="http://schemas.openxmlformats.org/markup-compatibility/2006" xmlns:aink="http://schemas.microsoft.com/office/drawing/2016/ink" xmlns:am3d="http://schemas.microsoft.com/office/drawing/2017/model3d" xmlns:o="urn:schemas-microsoft-com:office:office" xmlns:oel="http://schemas.microsoft.com/office/2019/extlst" xmlns:r="http://schemas.openxmlformats.org/officeDocument/2006/relationships" xmlns:m="http://schemas.openxmlformats.org/officeDocument/2006/math" xmlns:v="urn:schemas-microsoft-com:vml" xmlns:wp14="http://schemas.microsoft.com/office/word/2010/wordprocessingDrawing" xmlns:wp="http://schemas.openxmlformats.org/drawingml/2006/wordprocessingDrawing" xmlns:w10="urn:schemas-microsoft-com:office:word" xmlns:w="http://schemas.openxmlformats.org/wordprocessingml/2006/main" xmlns:w14="http://schemas.microsoft.com/office/word/2010/wordml" xmlns:w15="http://schemas.microsoft.com/office/word/2012/wordml" xmlns:w16cex="http://schemas.microsoft.com/office/word/2018/wordml/cex" xmlns:w16cid="http://schemas.microsoft.com/office/word/2016/wordml/cid" xmlns:w16="http://schemas.microsoft.com/office/word/2018/wordml" xmlns:w16du="http://schemas.microsoft.com/office/word/2023/wordml/word16du" xmlns:w16sdtdh="http://schemas.microsoft.com/office/word/2020/wordml/sdtdatahash" xmlns:w16se="http://schemas.microsoft.com/office/word/2015/wordml/symex" xmlns:wpg="http://schemas.microsoft.com/office/word/2010/wordprocessingGroup" xmlns:wpi="http://schemas.microsoft.com/office/word/2010/wordprocessingInk" xmlns:wne="http://schemas.microsoft.com/office/word/2006/wordml" xmlns:wps="http://schemas.microsoft.com/office/word/2010/wordprocessingShape" mc:Ignorable="w14 w15 w16se w16cid w16 w16cex w16sdtdh w16du wp14">
   <w:p>
     <w:pPr>
       <w:pStyle w:val="Header"/>
@@ -5721,8 +5692,8 @@
 </file>
 
 <file path=word/numbering.xml><?xml version="1.0" encoding="utf-8"?>
-<w:numbering xmlns:wpc="http://schemas.microsoft.com/office/word/2010/wordprocessingCanvas" xmlns:mc="http://schemas.openxmlformats.org/markup-compatibility/2006" xmlns:o="urn:schemas-microsoft-com:office:office" xmlns:r="http://schemas.openxmlformats.org/officeDocument/2006/relationships" xmlns:m="http://schemas.openxmlformats.org/officeDocument/2006/math" xmlns:v="urn:schemas-microsoft-com:vml" xmlns:wp14="http://schemas.microsoft.com/office/word/2010/wordprocessingDrawing" xmlns:wp="http://schemas.openxmlformats.org/drawingml/2006/wordprocessingDrawing" xmlns:w10="urn:schemas-microsoft-com:office:word" xmlns:w="http://schemas.openxmlformats.org/wordprocessingml/2006/main" xmlns:w14="http://schemas.microsoft.com/office/word/2010/wordml" xmlns:wpg="http://schemas.microsoft.com/office/word/2010/wordprocessingGroup" xmlns:wpi="http://schemas.microsoft.com/office/word/2010/wordprocessingInk" xmlns:wne="http://schemas.microsoft.com/office/word/2006/wordml" xmlns:wps="http://schemas.microsoft.com/office/word/2010/wordprocessingShape" mc:Ignorable="w14 wp14">
-  <w:abstractNum w:abstractNumId="0">
+<w:numbering xmlns:wpc="http://schemas.microsoft.com/office/word/2010/wordprocessingCanvas" xmlns:cx="http://schemas.microsoft.com/office/drawing/2014/chartex" xmlns:cx1="http://schemas.microsoft.com/office/drawing/2015/9/8/chartex" xmlns:cx2="http://schemas.microsoft.com/office/drawing/2015/10/21/chartex" xmlns:cx3="http://schemas.microsoft.com/office/drawing/2016/5/9/chartex" xmlns:cx4="http://schemas.microsoft.com/office/drawing/2016/5/10/chartex" xmlns:cx5="http://schemas.microsoft.com/office/drawing/2016/5/11/chartex" xmlns:cx6="http://schemas.microsoft.com/office/drawing/2016/5/12/chartex" xmlns:cx7="http://schemas.microsoft.com/office/drawing/2016/5/13/chartex" xmlns:cx8="http://schemas.microsoft.com/office/drawing/2016/5/14/chartex" xmlns:mc="http://schemas.openxmlformats.org/markup-compatibility/2006" xmlns:aink="http://schemas.microsoft.com/office/drawing/2016/ink" xmlns:am3d="http://schemas.microsoft.com/office/drawing/2017/model3d" xmlns:o="urn:schemas-microsoft-com:office:office" xmlns:oel="http://schemas.microsoft.com/office/2019/extlst" xmlns:r="http://schemas.openxmlformats.org/officeDocument/2006/relationships" xmlns:m="http://schemas.openxmlformats.org/officeDocument/2006/math" xmlns:v="urn:schemas-microsoft-com:vml" xmlns:wp14="http://schemas.microsoft.com/office/word/2010/wordprocessingDrawing" xmlns:wp="http://schemas.openxmlformats.org/drawingml/2006/wordprocessingDrawing" xmlns:w10="urn:schemas-microsoft-com:office:word" xmlns:w="http://schemas.openxmlformats.org/wordprocessingml/2006/main" xmlns:w14="http://schemas.microsoft.com/office/word/2010/wordml" xmlns:w15="http://schemas.microsoft.com/office/word/2012/wordml" xmlns:w16cex="http://schemas.microsoft.com/office/word/2018/wordml/cex" xmlns:w16cid="http://schemas.microsoft.com/office/word/2016/wordml/cid" xmlns:w16="http://schemas.microsoft.com/office/word/2018/wordml" xmlns:w16du="http://schemas.microsoft.com/office/word/2023/wordml/word16du" xmlns:w16sdtdh="http://schemas.microsoft.com/office/word/2020/wordml/sdtdatahash" xmlns:w16se="http://schemas.microsoft.com/office/word/2015/wordml/symex" xmlns:wpg="http://schemas.microsoft.com/office/word/2010/wordprocessingGroup" xmlns:wpi="http://schemas.microsoft.com/office/word/2010/wordprocessingInk" xmlns:wne="http://schemas.microsoft.com/office/word/2006/wordml" xmlns:wps="http://schemas.microsoft.com/office/word/2010/wordprocessingShape" mc:Ignorable="w14 w15 w16se w16cid w16 w16cex w16sdtdh w16du wp14">
+  <w:abstractNum w:abstractNumId="0" w15:restartNumberingAfterBreak="0">
     <w:nsid w:val="014C6BC6"/>
     <w:multiLevelType w:val="multilevel"/>
     <w:tmpl w:val="6D18CE60"/>
@@ -5832,7 +5803,7 @@
       </w:pPr>
     </w:lvl>
   </w:abstractNum>
-  <w:abstractNum w:abstractNumId="1">
+  <w:abstractNum w:abstractNumId="1" w15:restartNumberingAfterBreak="0">
     <w:nsid w:val="11D432A3"/>
     <w:multiLevelType w:val="hybridMultilevel"/>
     <w:tmpl w:val="45287C72"/>
@@ -5945,7 +5916,7 @@
       </w:rPr>
     </w:lvl>
   </w:abstractNum>
-  <w:abstractNum w:abstractNumId="2">
+  <w:abstractNum w:abstractNumId="2" w15:restartNumberingAfterBreak="0">
     <w:nsid w:val="15CF4BEF"/>
     <w:multiLevelType w:val="multilevel"/>
     <w:tmpl w:val="6D18CE60"/>
@@ -6055,7 +6026,7 @@
       </w:pPr>
     </w:lvl>
   </w:abstractNum>
-  <w:abstractNum w:abstractNumId="3">
+  <w:abstractNum w:abstractNumId="3" w15:restartNumberingAfterBreak="0">
     <w:nsid w:val="2096428C"/>
     <w:multiLevelType w:val="multilevel"/>
     <w:tmpl w:val="6D18CE60"/>
@@ -6165,7 +6136,7 @@
       </w:pPr>
     </w:lvl>
   </w:abstractNum>
-  <w:abstractNum w:abstractNumId="4">
+  <w:abstractNum w:abstractNumId="4" w15:restartNumberingAfterBreak="0">
     <w:nsid w:val="268500AD"/>
     <w:multiLevelType w:val="multilevel"/>
     <w:tmpl w:val="6D18CE60"/>
@@ -6275,7 +6246,7 @@
       </w:pPr>
     </w:lvl>
   </w:abstractNum>
-  <w:abstractNum w:abstractNumId="5">
+  <w:abstractNum w:abstractNumId="5" w15:restartNumberingAfterBreak="0">
     <w:nsid w:val="28EE61AE"/>
     <w:multiLevelType w:val="multilevel"/>
     <w:tmpl w:val="6D18CE60"/>
@@ -6385,7 +6356,7 @@
       </w:pPr>
     </w:lvl>
   </w:abstractNum>
-  <w:abstractNum w:abstractNumId="6">
+  <w:abstractNum w:abstractNumId="6" w15:restartNumberingAfterBreak="0">
     <w:nsid w:val="2CC83CCC"/>
     <w:multiLevelType w:val="hybridMultilevel"/>
     <w:tmpl w:val="0336A8CA"/>
@@ -6500,7 +6471,7 @@
       </w:rPr>
     </w:lvl>
   </w:abstractNum>
-  <w:abstractNum w:abstractNumId="7">
+  <w:abstractNum w:abstractNumId="7" w15:restartNumberingAfterBreak="0">
     <w:nsid w:val="2D0E3269"/>
     <w:multiLevelType w:val="multilevel"/>
     <w:tmpl w:val="6D18CE60"/>
@@ -6610,7 +6581,7 @@
       </w:pPr>
     </w:lvl>
   </w:abstractNum>
-  <w:abstractNum w:abstractNumId="8">
+  <w:abstractNum w:abstractNumId="8" w15:restartNumberingAfterBreak="0">
     <w:nsid w:val="305B61CB"/>
     <w:multiLevelType w:val="hybridMultilevel"/>
     <w:tmpl w:val="4C001986"/>
@@ -6700,7 +6671,7 @@
       </w:pPr>
     </w:lvl>
   </w:abstractNum>
-  <w:abstractNum w:abstractNumId="9">
+  <w:abstractNum w:abstractNumId="9" w15:restartNumberingAfterBreak="0">
     <w:nsid w:val="31FB2D17"/>
     <w:multiLevelType w:val="multilevel"/>
     <w:tmpl w:val="F19ECCE8"/>
@@ -6817,7 +6788,7 @@
       </w:pPr>
     </w:lvl>
   </w:abstractNum>
-  <w:abstractNum w:abstractNumId="10">
+  <w:abstractNum w:abstractNumId="10" w15:restartNumberingAfterBreak="0">
     <w:nsid w:val="378941A4"/>
     <w:multiLevelType w:val="multilevel"/>
     <w:tmpl w:val="6D18CE60"/>
@@ -6927,7 +6898,7 @@
       </w:pPr>
     </w:lvl>
   </w:abstractNum>
-  <w:abstractNum w:abstractNumId="11">
+  <w:abstractNum w:abstractNumId="11" w15:restartNumberingAfterBreak="0">
     <w:nsid w:val="414E1004"/>
     <w:multiLevelType w:val="hybridMultilevel"/>
     <w:tmpl w:val="77EC3CB8"/>
@@ -7019,7 +6990,7 @@
       </w:pPr>
     </w:lvl>
   </w:abstractNum>
-  <w:abstractNum w:abstractNumId="12">
+  <w:abstractNum w:abstractNumId="12" w15:restartNumberingAfterBreak="0">
     <w:nsid w:val="5041054E"/>
     <w:multiLevelType w:val="multilevel"/>
     <w:tmpl w:val="6D18CE60"/>
@@ -7129,7 +7100,7 @@
       </w:pPr>
     </w:lvl>
   </w:abstractNum>
-  <w:abstractNum w:abstractNumId="13">
+  <w:abstractNum w:abstractNumId="13" w15:restartNumberingAfterBreak="0">
     <w:nsid w:val="523B5B4A"/>
     <w:multiLevelType w:val="hybridMultilevel"/>
     <w:tmpl w:val="C4D6DE74"/>
@@ -7218,7 +7189,7 @@
       </w:pPr>
     </w:lvl>
   </w:abstractNum>
-  <w:abstractNum w:abstractNumId="14">
+  <w:abstractNum w:abstractNumId="14" w15:restartNumberingAfterBreak="0">
     <w:nsid w:val="63061F4D"/>
     <w:multiLevelType w:val="multilevel"/>
     <w:tmpl w:val="6D18CE60"/>
@@ -7328,7 +7299,7 @@
       </w:pPr>
     </w:lvl>
   </w:abstractNum>
-  <w:abstractNum w:abstractNumId="15">
+  <w:abstractNum w:abstractNumId="15" w15:restartNumberingAfterBreak="0">
     <w:nsid w:val="6F7B2190"/>
     <w:multiLevelType w:val="hybridMultilevel"/>
     <w:tmpl w:val="CEF8BF78"/>
@@ -7418,7 +7389,7 @@
       </w:pPr>
     </w:lvl>
   </w:abstractNum>
-  <w:abstractNum w:abstractNumId="16">
+  <w:abstractNum w:abstractNumId="16" w15:restartNumberingAfterBreak="0">
     <w:nsid w:val="75190851"/>
     <w:multiLevelType w:val="multilevel"/>
     <w:tmpl w:val="6D18CE60"/>
@@ -7528,7 +7499,7 @@
       </w:pPr>
     </w:lvl>
   </w:abstractNum>
-  <w:abstractNum w:abstractNumId="17">
+  <w:abstractNum w:abstractNumId="17" w15:restartNumberingAfterBreak="0">
     <w:nsid w:val="79EF0D5B"/>
     <w:multiLevelType w:val="multilevel"/>
     <w:tmpl w:val="6D18CE60"/>
@@ -7638,7 +7609,7 @@
       </w:pPr>
     </w:lvl>
   </w:abstractNum>
-  <w:abstractNum w:abstractNumId="18">
+  <w:abstractNum w:abstractNumId="18" w15:restartNumberingAfterBreak="0">
     <w:nsid w:val="7C9117A1"/>
     <w:multiLevelType w:val="hybridMultilevel"/>
     <w:tmpl w:val="78C24C14"/>
@@ -7728,7 +7699,7 @@
       </w:pPr>
     </w:lvl>
   </w:abstractNum>
-  <w:abstractNum w:abstractNumId="19">
+  <w:abstractNum w:abstractNumId="19" w15:restartNumberingAfterBreak="0">
     <w:nsid w:val="7D0572F8"/>
     <w:multiLevelType w:val="hybridMultilevel"/>
     <w:tmpl w:val="77EC3CB8"/>
@@ -7820,71 +7791,71 @@
       </w:pPr>
     </w:lvl>
   </w:abstractNum>
-  <w:num w:numId="1">
+  <w:num w:numId="1" w16cid:durableId="1018701948">
     <w:abstractNumId w:val="13"/>
   </w:num>
-  <w:num w:numId="2">
+  <w:num w:numId="2" w16cid:durableId="1885093839">
     <w:abstractNumId w:val="11"/>
   </w:num>
-  <w:num w:numId="3">
+  <w:num w:numId="3" w16cid:durableId="27489144">
     <w:abstractNumId w:val="19"/>
   </w:num>
-  <w:num w:numId="4">
+  <w:num w:numId="4" w16cid:durableId="654532279">
     <w:abstractNumId w:val="1"/>
   </w:num>
-  <w:num w:numId="5">
+  <w:num w:numId="5" w16cid:durableId="651525343">
     <w:abstractNumId w:val="15"/>
   </w:num>
-  <w:num w:numId="6">
+  <w:num w:numId="6" w16cid:durableId="356397553">
     <w:abstractNumId w:val="8"/>
   </w:num>
-  <w:num w:numId="7">
+  <w:num w:numId="7" w16cid:durableId="58866881">
     <w:abstractNumId w:val="18"/>
   </w:num>
-  <w:num w:numId="8">
+  <w:num w:numId="8" w16cid:durableId="2096391962">
     <w:abstractNumId w:val="6"/>
   </w:num>
-  <w:num w:numId="9">
+  <w:num w:numId="9" w16cid:durableId="2009213945">
     <w:abstractNumId w:val="9"/>
   </w:num>
-  <w:num w:numId="10">
+  <w:num w:numId="10" w16cid:durableId="1096487404">
     <w:abstractNumId w:val="2"/>
   </w:num>
-  <w:num w:numId="11">
+  <w:num w:numId="11" w16cid:durableId="260724496">
     <w:abstractNumId w:val="12"/>
   </w:num>
-  <w:num w:numId="12">
+  <w:num w:numId="12" w16cid:durableId="1292176582">
     <w:abstractNumId w:val="16"/>
   </w:num>
-  <w:num w:numId="13">
+  <w:num w:numId="13" w16cid:durableId="1847210261">
     <w:abstractNumId w:val="3"/>
   </w:num>
-  <w:num w:numId="14">
+  <w:num w:numId="14" w16cid:durableId="1164197561">
     <w:abstractNumId w:val="0"/>
   </w:num>
-  <w:num w:numId="15">
+  <w:num w:numId="15" w16cid:durableId="1608807756">
     <w:abstractNumId w:val="4"/>
   </w:num>
-  <w:num w:numId="16">
+  <w:num w:numId="16" w16cid:durableId="267466737">
     <w:abstractNumId w:val="7"/>
   </w:num>
-  <w:num w:numId="17">
+  <w:num w:numId="17" w16cid:durableId="1110855496">
     <w:abstractNumId w:val="17"/>
   </w:num>
-  <w:num w:numId="18">
+  <w:num w:numId="18" w16cid:durableId="415248761">
     <w:abstractNumId w:val="14"/>
   </w:num>
-  <w:num w:numId="19">
+  <w:num w:numId="19" w16cid:durableId="1827739360">
     <w:abstractNumId w:val="10"/>
   </w:num>
-  <w:num w:numId="20">
+  <w:num w:numId="20" w16cid:durableId="929658607">
     <w:abstractNumId w:val="5"/>
   </w:num>
 </w:numbering>
 </file>
 
 <file path=word/styles.xml><?xml version="1.0" encoding="utf-8"?>
-<w:styles xmlns:mc="http://schemas.openxmlformats.org/markup-compatibility/2006" xmlns:r="http://schemas.openxmlformats.org/officeDocument/2006/relationships" xmlns:w="http://schemas.openxmlformats.org/wordprocessingml/2006/main" xmlns:w14="http://schemas.microsoft.com/office/word/2010/wordml" mc:Ignorable="w14">
+<w:styles xmlns:mc="http://schemas.openxmlformats.org/markup-compatibility/2006" xmlns:r="http://schemas.openxmlformats.org/officeDocument/2006/relationships" xmlns:w="http://schemas.openxmlformats.org/wordprocessingml/2006/main" xmlns:w14="http://schemas.microsoft.com/office/word/2010/wordml" xmlns:w15="http://schemas.microsoft.com/office/word/2012/wordml" xmlns:w16cex="http://schemas.microsoft.com/office/word/2018/wordml/cex" xmlns:w16cid="http://schemas.microsoft.com/office/word/2016/wordml/cid" xmlns:w16="http://schemas.microsoft.com/office/word/2018/wordml" xmlns:w16du="http://schemas.microsoft.com/office/word/2023/wordml/word16du" xmlns:w16sdtdh="http://schemas.microsoft.com/office/word/2020/wordml/sdtdatahash" xmlns:w16se="http://schemas.microsoft.com/office/word/2015/wordml/symex" mc:Ignorable="w14 w15 w16se w16cid w16 w16cex w16sdtdh w16du">
   <w:docDefaults>
     <w:rPrDefault>
       <w:rPr>
@@ -7902,144 +7873,383 @@
       </w:pPr>
     </w:pPrDefault>
   </w:docDefaults>
-  <w:latentStyles w:defLockedState="0" w:defUIPriority="99" w:defSemiHidden="1" w:defUnhideWhenUsed="1" w:defQFormat="0" w:count="267">
-    <w:lsdException w:name="Normal" w:semiHidden="0" w:uiPriority="0" w:unhideWhenUsed="0" w:qFormat="1"/>
-    <w:lsdException w:name="heading 1" w:semiHidden="0" w:uiPriority="0" w:unhideWhenUsed="0" w:qFormat="1"/>
-    <w:lsdException w:name="heading 2" w:uiPriority="9" w:qFormat="1"/>
-    <w:lsdException w:name="heading 3" w:uiPriority="9" w:qFormat="1"/>
-    <w:lsdException w:name="heading 4" w:uiPriority="9" w:qFormat="1"/>
-    <w:lsdException w:name="heading 5" w:uiPriority="9" w:qFormat="1"/>
-    <w:lsdException w:name="heading 6" w:uiPriority="9" w:qFormat="1"/>
-    <w:lsdException w:name="heading 7" w:uiPriority="9" w:qFormat="1"/>
-    <w:lsdException w:name="heading 8" w:uiPriority="9" w:qFormat="1"/>
-    <w:lsdException w:name="heading 9" w:uiPriority="9" w:qFormat="1"/>
-    <w:lsdException w:name="toc 1" w:uiPriority="39"/>
-    <w:lsdException w:name="toc 2" w:uiPriority="39"/>
-    <w:lsdException w:name="toc 3" w:uiPriority="39"/>
-    <w:lsdException w:name="toc 4" w:uiPriority="39"/>
-    <w:lsdException w:name="toc 5" w:uiPriority="39"/>
-    <w:lsdException w:name="toc 6" w:uiPriority="39"/>
-    <w:lsdException w:name="toc 7" w:uiPriority="39"/>
-    <w:lsdException w:name="toc 8" w:uiPriority="39"/>
-    <w:lsdException w:name="toc 9" w:uiPriority="39"/>
-    <w:lsdException w:name="caption" w:uiPriority="35" w:qFormat="1"/>
-    <w:lsdException w:name="Title" w:semiHidden="0" w:uiPriority="10" w:unhideWhenUsed="0" w:qFormat="1"/>
-    <w:lsdException w:name="Default Paragraph Font" w:uiPriority="1"/>
-    <w:lsdException w:name="Subtitle" w:semiHidden="0" w:uiPriority="11" w:unhideWhenUsed="0" w:qFormat="1"/>
-    <w:lsdException w:name="Strong" w:semiHidden="0" w:uiPriority="22" w:unhideWhenUsed="0" w:qFormat="1"/>
-    <w:lsdException w:name="Emphasis" w:semiHidden="0" w:uiPriority="20" w:unhideWhenUsed="0" w:qFormat="1"/>
-    <w:lsdException w:name="Table Grid" w:semiHidden="0" w:uiPriority="39" w:unhideWhenUsed="0"/>
-    <w:lsdException w:name="Placeholder Text" w:unhideWhenUsed="0"/>
-    <w:lsdException w:name="No Spacing" w:semiHidden="0" w:uiPriority="1" w:unhideWhenUsed="0" w:qFormat="1"/>
-    <w:lsdException w:name="Light Shading" w:semiHidden="0" w:uiPriority="60" w:unhideWhenUsed="0"/>
-    <w:lsdException w:name="Light List" w:semiHidden="0" w:uiPriority="61" w:unhideWhenUsed="0"/>
-    <w:lsdException w:name="Light Grid" w:semiHidden="0" w:uiPriority="62" w:unhideWhenUsed="0"/>
-    <w:lsdException w:name="Medium Shading 1" w:semiHidden="0" w:uiPriority="63" w:unhideWhenUsed="0"/>
-    <w:lsdException w:name="Medium Shading 2" w:semiHidden="0" w:uiPriority="64" w:unhideWhenUsed="0"/>
-    <w:lsdException w:name="Medium List 1" w:semiHidden="0" w:uiPriority="65" w:unhideWhenUsed="0"/>
-    <w:lsdException w:name="Medium List 2" w:semiHidden="0" w:uiPriority="66" w:unhideWhenUsed="0"/>
-    <w:lsdException w:name="Medium Grid 1" w:semiHidden="0" w:uiPriority="67" w:unhideWhenUsed="0"/>
-    <w:lsdException w:name="Medium Grid 2" w:semiHidden="0" w:uiPriority="68" w:unhideWhenUsed="0"/>
-    <w:lsdException w:name="Medium Grid 3" w:semiHidden="0" w:uiPriority="69" w:unhideWhenUsed="0"/>
-    <w:lsdException w:name="Dark List" w:semiHidden="0" w:uiPriority="70" w:unhideWhenUsed="0"/>
-    <w:lsdException w:name="Colorful Shading" w:semiHidden="0" w:uiPriority="71" w:unhideWhenUsed="0"/>
-    <w:lsdException w:name="Colorful List" w:semiHidden="0" w:uiPriority="72" w:unhideWhenUsed="0"/>
-    <w:lsdException w:name="Colorful Grid" w:semiHidden="0" w:uiPriority="73" w:unhideWhenUsed="0"/>
-    <w:lsdException w:name="Light Shading Accent 1" w:semiHidden="0" w:uiPriority="60" w:unhideWhenUsed="0"/>
-    <w:lsdException w:name="Light List Accent 1" w:semiHidden="0" w:uiPriority="61" w:unhideWhenUsed="0"/>
-    <w:lsdException w:name="Light Grid Accent 1" w:semiHidden="0" w:uiPriority="62" w:unhideWhenUsed="0"/>
-    <w:lsdException w:name="Medium Shading 1 Accent 1" w:semiHidden="0" w:uiPriority="63" w:unhideWhenUsed="0"/>
-    <w:lsdException w:name="Medium Shading 2 Accent 1" w:semiHidden="0" w:uiPriority="64" w:unhideWhenUsed="0"/>
-    <w:lsdException w:name="Medium List 1 Accent 1" w:semiHidden="0" w:uiPriority="65" w:unhideWhenUsed="0"/>
-    <w:lsdException w:name="Revision" w:unhideWhenUsed="0"/>
-    <w:lsdException w:name="List Paragraph" w:semiHidden="0" w:uiPriority="34" w:unhideWhenUsed="0" w:qFormat="1"/>
-    <w:lsdException w:name="Quote" w:semiHidden="0" w:uiPriority="29" w:unhideWhenUsed="0" w:qFormat="1"/>
-    <w:lsdException w:name="Intense Quote" w:semiHidden="0" w:uiPriority="30" w:unhideWhenUsed="0" w:qFormat="1"/>
-    <w:lsdException w:name="Medium List 2 Accent 1" w:semiHidden="0" w:uiPriority="66" w:unhideWhenUsed="0"/>
-    <w:lsdException w:name="Medium Grid 1 Accent 1" w:semiHidden="0" w:uiPriority="67" w:unhideWhenUsed="0"/>
-    <w:lsdException w:name="Medium Grid 2 Accent 1" w:semiHidden="0" w:uiPriority="68" w:unhideWhenUsed="0"/>
-    <w:lsdException w:name="Medium Grid 3 Accent 1" w:semiHidden="0" w:uiPriority="69" w:unhideWhenUsed="0"/>
-    <w:lsdException w:name="Dark List Accent 1" w:semiHidden="0" w:uiPriority="70" w:unhideWhenUsed="0"/>
-    <w:lsdException w:name="Colorful Shading Accent 1" w:semiHidden="0" w:uiPriority="71" w:unhideWhenUsed="0"/>
-    <w:lsdException w:name="Colorful List Accent 1" w:semiHidden="0" w:uiPriority="72" w:unhideWhenUsed="0"/>
-    <w:lsdException w:name="Colorful Grid Accent 1" w:semiHidden="0" w:uiPriority="73" w:unhideWhenUsed="0"/>
-    <w:lsdException w:name="Light Shading Accent 2" w:semiHidden="0" w:uiPriority="60" w:unhideWhenUsed="0"/>
-    <w:lsdException w:name="Light List Accent 2" w:semiHidden="0" w:uiPriority="61" w:unhideWhenUsed="0"/>
-    <w:lsdException w:name="Light Grid Accent 2" w:semiHidden="0" w:uiPriority="62" w:unhideWhenUsed="0"/>
-    <w:lsdException w:name="Medium Shading 1 Accent 2" w:semiHidden="0" w:uiPriority="63" w:unhideWhenUsed="0"/>
-    <w:lsdException w:name="Medium Shading 2 Accent 2" w:semiHidden="0" w:uiPriority="64" w:unhideWhenUsed="0"/>
-    <w:lsdException w:name="Medium List 1 Accent 2" w:semiHidden="0" w:uiPriority="65" w:unhideWhenUsed="0"/>
-    <w:lsdException w:name="Medium List 2 Accent 2" w:semiHidden="0" w:uiPriority="66" w:unhideWhenUsed="0"/>
-    <w:lsdException w:name="Medium Grid 1 Accent 2" w:semiHidden="0" w:uiPriority="67" w:unhideWhenUsed="0"/>
-    <w:lsdException w:name="Medium Grid 2 Accent 2" w:semiHidden="0" w:uiPriority="68" w:unhideWhenUsed="0"/>
-    <w:lsdException w:name="Medium Grid 3 Accent 2" w:semiHidden="0" w:uiPriority="69" w:unhideWhenUsed="0"/>
-    <w:lsdException w:name="Dark List Accent 2" w:semiHidden="0" w:uiPriority="70" w:unhideWhenUsed="0"/>
-    <w:lsdException w:name="Colorful Shading Accent 2" w:semiHidden="0" w:uiPriority="71" w:unhideWhenUsed="0"/>
-    <w:lsdException w:name="Colorful List Accent 2" w:semiHidden="0" w:uiPriority="72" w:unhideWhenUsed="0"/>
-    <w:lsdException w:name="Colorful Grid Accent 2" w:semiHidden="0" w:uiPriority="73" w:unhideWhenUsed="0"/>
-    <w:lsdException w:name="Light Shading Accent 3" w:semiHidden="0" w:uiPriority="60" w:unhideWhenUsed="0"/>
-    <w:lsdException w:name="Light List Accent 3" w:semiHidden="0" w:uiPriority="61" w:unhideWhenUsed="0"/>
-    <w:lsdException w:name="Light Grid Accent 3" w:semiHidden="0" w:uiPriority="62" w:unhideWhenUsed="0"/>
-    <w:lsdException w:name="Medium Shading 1 Accent 3" w:semiHidden="0" w:uiPriority="63" w:unhideWhenUsed="0"/>
-    <w:lsdException w:name="Medium Shading 2 Accent 3" w:semiHidden="0" w:uiPriority="64" w:unhideWhenUsed="0"/>
-    <w:lsdException w:name="Medium List 1 Accent 3" w:semiHidden="0" w:uiPriority="65" w:unhideWhenUsed="0"/>
-    <w:lsdException w:name="Medium List 2 Accent 3" w:semiHidden="0" w:uiPriority="66" w:unhideWhenUsed="0"/>
-    <w:lsdException w:name="Medium Grid 1 Accent 3" w:semiHidden="0" w:uiPriority="67" w:unhideWhenUsed="0"/>
-    <w:lsdException w:name="Medium Grid 2 Accent 3" w:semiHidden="0" w:uiPriority="68" w:unhideWhenUsed="0"/>
-    <w:lsdException w:name="Medium Grid 3 Accent 3" w:semiHidden="0" w:uiPriority="69" w:unhideWhenUsed="0"/>
-    <w:lsdException w:name="Dark List Accent 3" w:semiHidden="0" w:uiPriority="70" w:unhideWhenUsed="0"/>
-    <w:lsdException w:name="Colorful Shading Accent 3" w:semiHidden="0" w:uiPriority="71" w:unhideWhenUsed="0"/>
-    <w:lsdException w:name="Colorful List Accent 3" w:semiHidden="0" w:uiPriority="72" w:unhideWhenUsed="0"/>
-    <w:lsdException w:name="Colorful Grid Accent 3" w:semiHidden="0" w:uiPriority="73" w:unhideWhenUsed="0"/>
-    <w:lsdException w:name="Light Shading Accent 4" w:semiHidden="0" w:uiPriority="60" w:unhideWhenUsed="0"/>
-    <w:lsdException w:name="Light List Accent 4" w:semiHidden="0" w:uiPriority="61" w:unhideWhenUsed="0"/>
-    <w:lsdException w:name="Light Grid Accent 4" w:semiHidden="0" w:uiPriority="62" w:unhideWhenUsed="0"/>
-    <w:lsdException w:name="Medium Shading 1 Accent 4" w:semiHidden="0" w:uiPriority="63" w:unhideWhenUsed="0"/>
-    <w:lsdException w:name="Medium Shading 2 Accent 4" w:semiHidden="0" w:uiPriority="64" w:unhideWhenUsed="0"/>
-    <w:lsdException w:name="Medium List 1 Accent 4" w:semiHidden="0" w:uiPriority="65" w:unhideWhenUsed="0"/>
-    <w:lsdException w:name="Medium List 2 Accent 4" w:semiHidden="0" w:uiPriority="66" w:unhideWhenUsed="0"/>
-    <w:lsdException w:name="Medium Grid 1 Accent 4" w:semiHidden="0" w:uiPriority="67" w:unhideWhenUsed="0"/>
-    <w:lsdException w:name="Medium Grid 2 Accent 4" w:semiHidden="0" w:uiPriority="68" w:unhideWhenUsed="0"/>
-    <w:lsdException w:name="Medium Grid 3 Accent 4" w:semiHidden="0" w:uiPriority="69" w:unhideWhenUsed="0"/>
-    <w:lsdException w:name="Dark List Accent 4" w:semiHidden="0" w:uiPriority="70" w:unhideWhenUsed="0"/>
-    <w:lsdException w:name="Colorful Shading Accent 4" w:semiHidden="0" w:uiPriority="71" w:unhideWhenUsed="0"/>
-    <w:lsdException w:name="Colorful List Accent 4" w:semiHidden="0" w:uiPriority="72" w:unhideWhenUsed="0"/>
-    <w:lsdException w:name="Colorful Grid Accent 4" w:semiHidden="0" w:uiPriority="73" w:unhideWhenUsed="0"/>
-    <w:lsdException w:name="Light Shading Accent 5" w:semiHidden="0" w:uiPriority="60" w:unhideWhenUsed="0"/>
-    <w:lsdException w:name="Light List Accent 5" w:semiHidden="0" w:uiPriority="61" w:unhideWhenUsed="0"/>
-    <w:lsdException w:name="Light Grid Accent 5" w:semiHidden="0" w:uiPriority="62" w:unhideWhenUsed="0"/>
-    <w:lsdException w:name="Medium Shading 1 Accent 5" w:semiHidden="0" w:uiPriority="63" w:unhideWhenUsed="0"/>
-    <w:lsdException w:name="Medium Shading 2 Accent 5" w:semiHidden="0" w:uiPriority="64" w:unhideWhenUsed="0"/>
-    <w:lsdException w:name="Medium List 1 Accent 5" w:semiHidden="0" w:uiPriority="65" w:unhideWhenUsed="0"/>
-    <w:lsdException w:name="Medium List 2 Accent 5" w:semiHidden="0" w:uiPriority="66" w:unhideWhenUsed="0"/>
-    <w:lsdException w:name="Medium Grid 1 Accent 5" w:semiHidden="0" w:uiPriority="67" w:unhideWhenUsed="0"/>
-    <w:lsdException w:name="Medium Grid 2 Accent 5" w:semiHidden="0" w:uiPriority="68" w:unhideWhenUsed="0"/>
-    <w:lsdException w:name="Medium Grid 3 Accent 5" w:semiHidden="0" w:uiPriority="69" w:unhideWhenUsed="0"/>
-    <w:lsdException w:name="Dark List Accent 5" w:semiHidden="0" w:uiPriority="70" w:unhideWhenUsed="0"/>
-    <w:lsdException w:name="Colorful Shading Accent 5" w:semiHidden="0" w:uiPriority="71" w:unhideWhenUsed="0"/>
-    <w:lsdException w:name="Colorful List Accent 5" w:semiHidden="0" w:uiPriority="72" w:unhideWhenUsed="0"/>
-    <w:lsdException w:name="Colorful Grid Accent 5" w:semiHidden="0" w:uiPriority="73" w:unhideWhenUsed="0"/>
-    <w:lsdException w:name="Light Shading Accent 6" w:semiHidden="0" w:uiPriority="60" w:unhideWhenUsed="0"/>
-    <w:lsdException w:name="Light List Accent 6" w:semiHidden="0" w:uiPriority="61" w:unhideWhenUsed="0"/>
-    <w:lsdException w:name="Light Grid Accent 6" w:semiHidden="0" w:uiPriority="62" w:unhideWhenUsed="0"/>
-    <w:lsdException w:name="Medium Shading 1 Accent 6" w:semiHidden="0" w:uiPriority="63" w:unhideWhenUsed="0"/>
-    <w:lsdException w:name="Medium Shading 2 Accent 6" w:semiHidden="0" w:uiPriority="64" w:unhideWhenUsed="0"/>
-    <w:lsdException w:name="Medium List 1 Accent 6" w:semiHidden="0" w:uiPriority="65" w:unhideWhenUsed="0"/>
-    <w:lsdException w:name="Medium List 2 Accent 6" w:semiHidden="0" w:uiPriority="66" w:unhideWhenUsed="0"/>
-    <w:lsdException w:name="Medium Grid 1 Accent 6" w:semiHidden="0" w:uiPriority="67" w:unhideWhenUsed="0"/>
-    <w:lsdException w:name="Medium Grid 2 Accent 6" w:semiHidden="0" w:uiPriority="68" w:unhideWhenUsed="0"/>
-    <w:lsdException w:name="Medium Grid 3 Accent 6" w:semiHidden="0" w:uiPriority="69" w:unhideWhenUsed="0"/>
-    <w:lsdException w:name="Dark List Accent 6" w:semiHidden="0" w:uiPriority="70" w:unhideWhenUsed="0"/>
-    <w:lsdException w:name="Colorful Shading Accent 6" w:semiHidden="0" w:uiPriority="71" w:unhideWhenUsed="0"/>
-    <w:lsdException w:name="Colorful List Accent 6" w:semiHidden="0" w:uiPriority="72" w:unhideWhenUsed="0"/>
-    <w:lsdException w:name="Colorful Grid Accent 6" w:semiHidden="0" w:uiPriority="73" w:unhideWhenUsed="0"/>
-    <w:lsdException w:name="Subtle Emphasis" w:semiHidden="0" w:uiPriority="19" w:unhideWhenUsed="0" w:qFormat="1"/>
-    <w:lsdException w:name="Intense Emphasis" w:semiHidden="0" w:uiPriority="21" w:unhideWhenUsed="0" w:qFormat="1"/>
-    <w:lsdException w:name="Subtle Reference" w:semiHidden="0" w:uiPriority="31" w:unhideWhenUsed="0" w:qFormat="1"/>
-    <w:lsdException w:name="Intense Reference" w:semiHidden="0" w:uiPriority="32" w:unhideWhenUsed="0" w:qFormat="1"/>
-    <w:lsdException w:name="Book Title" w:semiHidden="0" w:uiPriority="33" w:unhideWhenUsed="0" w:qFormat="1"/>
-    <w:lsdException w:name="Bibliography" w:uiPriority="37"/>
-    <w:lsdException w:name="TOC Heading" w:uiPriority="39" w:qFormat="1"/>
+  <w:latentStyles w:defLockedState="0" w:defUIPriority="99" w:defSemiHidden="0" w:defUnhideWhenUsed="0" w:defQFormat="0" w:count="376">
+    <w:lsdException w:name="Normal" w:uiPriority="0" w:qFormat="1"/>
+    <w:lsdException w:name="heading 1" w:uiPriority="0" w:qFormat="1"/>
+    <w:lsdException w:name="heading 2" w:semiHidden="1" w:uiPriority="9" w:unhideWhenUsed="1" w:qFormat="1"/>
+    <w:lsdException w:name="heading 3" w:semiHidden="1" w:uiPriority="9" w:unhideWhenUsed="1" w:qFormat="1"/>
+    <w:lsdException w:name="heading 4" w:semiHidden="1" w:uiPriority="9" w:unhideWhenUsed="1" w:qFormat="1"/>
+    <w:lsdException w:name="heading 5" w:semiHidden="1" w:uiPriority="9" w:unhideWhenUsed="1" w:qFormat="1"/>
+    <w:lsdException w:name="heading 6" w:semiHidden="1" w:uiPriority="9" w:unhideWhenUsed="1" w:qFormat="1"/>
+    <w:lsdException w:name="heading 7" w:semiHidden="1" w:uiPriority="9" w:unhideWhenUsed="1" w:qFormat="1"/>
+    <w:lsdException w:name="heading 8" w:semiHidden="1" w:uiPriority="9" w:unhideWhenUsed="1" w:qFormat="1"/>
+    <w:lsdException w:name="heading 9" w:semiHidden="1" w:uiPriority="9" w:unhideWhenUsed="1" w:qFormat="1"/>
+    <w:lsdException w:name="index 1" w:semiHidden="1" w:unhideWhenUsed="1"/>
+    <w:lsdException w:name="index 2" w:semiHidden="1" w:unhideWhenUsed="1"/>
+    <w:lsdException w:name="index 3" w:semiHidden="1" w:unhideWhenUsed="1"/>
+    <w:lsdException w:name="index 4" w:semiHidden="1" w:unhideWhenUsed="1"/>
+    <w:lsdException w:name="index 5" w:semiHidden="1" w:unhideWhenUsed="1"/>
+    <w:lsdException w:name="index 6" w:semiHidden="1" w:unhideWhenUsed="1"/>
+    <w:lsdException w:name="index 7" w:semiHidden="1" w:unhideWhenUsed="1"/>
+    <w:lsdException w:name="index 8" w:semiHidden="1" w:unhideWhenUsed="1"/>
+    <w:lsdException w:name="index 9" w:semiHidden="1" w:unhideWhenUsed="1"/>
+    <w:lsdException w:name="toc 1" w:semiHidden="1" w:uiPriority="39" w:unhideWhenUsed="1"/>
+    <w:lsdException w:name="toc 2" w:semiHidden="1" w:uiPriority="39" w:unhideWhenUsed="1"/>
+    <w:lsdException w:name="toc 3" w:semiHidden="1" w:uiPriority="39" w:unhideWhenUsed="1"/>
+    <w:lsdException w:name="toc 4" w:semiHidden="1" w:uiPriority="39" w:unhideWhenUsed="1"/>
+    <w:lsdException w:name="toc 5" w:semiHidden="1" w:uiPriority="39" w:unhideWhenUsed="1"/>
+    <w:lsdException w:name="toc 6" w:semiHidden="1" w:uiPriority="39" w:unhideWhenUsed="1"/>
+    <w:lsdException w:name="toc 7" w:semiHidden="1" w:uiPriority="39" w:unhideWhenUsed="1"/>
+    <w:lsdException w:name="toc 8" w:semiHidden="1" w:uiPriority="39" w:unhideWhenUsed="1"/>
+    <w:lsdException w:name="toc 9" w:semiHidden="1" w:uiPriority="39" w:unhideWhenUsed="1"/>
+    <w:lsdException w:name="Normal Indent" w:semiHidden="1" w:unhideWhenUsed="1"/>
+    <w:lsdException w:name="footnote text" w:semiHidden="1" w:unhideWhenUsed="1"/>
+    <w:lsdException w:name="annotation text" w:semiHidden="1" w:unhideWhenUsed="1"/>
+    <w:lsdException w:name="header" w:semiHidden="1" w:unhideWhenUsed="1"/>
+    <w:lsdException w:name="footer" w:semiHidden="1" w:unhideWhenUsed="1"/>
+    <w:lsdException w:name="index heading" w:semiHidden="1" w:unhideWhenUsed="1"/>
+    <w:lsdException w:name="caption" w:semiHidden="1" w:uiPriority="35" w:unhideWhenUsed="1" w:qFormat="1"/>
+    <w:lsdException w:name="table of figures" w:semiHidden="1" w:unhideWhenUsed="1"/>
+    <w:lsdException w:name="envelope address" w:semiHidden="1" w:unhideWhenUsed="1"/>
+    <w:lsdException w:name="envelope return" w:semiHidden="1" w:unhideWhenUsed="1"/>
+    <w:lsdException w:name="footnote reference" w:semiHidden="1" w:unhideWhenUsed="1"/>
+    <w:lsdException w:name="annotation reference" w:semiHidden="1" w:unhideWhenUsed="1"/>
+    <w:lsdException w:name="line number" w:semiHidden="1" w:unhideWhenUsed="1"/>
+    <w:lsdException w:name="page number" w:semiHidden="1" w:unhideWhenUsed="1"/>
+    <w:lsdException w:name="endnote reference" w:semiHidden="1" w:unhideWhenUsed="1"/>
+    <w:lsdException w:name="endnote text" w:semiHidden="1" w:unhideWhenUsed="1"/>
+    <w:lsdException w:name="table of authorities" w:semiHidden="1" w:unhideWhenUsed="1"/>
+    <w:lsdException w:name="macro" w:semiHidden="1" w:unhideWhenUsed="1"/>
+    <w:lsdException w:name="toa heading" w:semiHidden="1" w:unhideWhenUsed="1"/>
+    <w:lsdException w:name="List" w:semiHidden="1" w:unhideWhenUsed="1"/>
+    <w:lsdException w:name="List Bullet" w:semiHidden="1" w:unhideWhenUsed="1"/>
+    <w:lsdException w:name="List Number" w:semiHidden="1" w:unhideWhenUsed="1"/>
+    <w:lsdException w:name="List 2" w:semiHidden="1" w:unhideWhenUsed="1"/>
+    <w:lsdException w:name="List 3" w:semiHidden="1" w:unhideWhenUsed="1"/>
+    <w:lsdException w:name="List 4" w:semiHidden="1" w:unhideWhenUsed="1"/>
+    <w:lsdException w:name="List 5" w:semiHidden="1" w:unhideWhenUsed="1"/>
+    <w:lsdException w:name="List Bullet 2" w:semiHidden="1" w:unhideWhenUsed="1"/>
+    <w:lsdException w:name="List Bullet 3" w:semiHidden="1" w:unhideWhenUsed="1"/>
+    <w:lsdException w:name="List Bullet 4" w:semiHidden="1" w:unhideWhenUsed="1"/>
+    <w:lsdException w:name="List Bullet 5" w:semiHidden="1" w:unhideWhenUsed="1"/>
+    <w:lsdException w:name="List Number 2" w:semiHidden="1" w:unhideWhenUsed="1"/>
+    <w:lsdException w:name="List Number 3" w:semiHidden="1" w:unhideWhenUsed="1"/>
+    <w:lsdException w:name="List Number 4" w:semiHidden="1" w:unhideWhenUsed="1"/>
+    <w:lsdException w:name="List Number 5" w:semiHidden="1" w:unhideWhenUsed="1"/>
+    <w:lsdException w:name="Title" w:uiPriority="10" w:qFormat="1"/>
+    <w:lsdException w:name="Closing" w:semiHidden="1" w:unhideWhenUsed="1"/>
+    <w:lsdException w:name="Signature" w:semiHidden="1" w:unhideWhenUsed="1"/>
+    <w:lsdException w:name="Default Paragraph Font" w:semiHidden="1" w:uiPriority="1" w:unhideWhenUsed="1"/>
+    <w:lsdException w:name="Body Text" w:semiHidden="1" w:unhideWhenUsed="1"/>
+    <w:lsdException w:name="Body Text Indent" w:semiHidden="1" w:unhideWhenUsed="1"/>
+    <w:lsdException w:name="List Continue" w:semiHidden="1" w:unhideWhenUsed="1"/>
+    <w:lsdException w:name="List Continue 2" w:semiHidden="1" w:unhideWhenUsed="1"/>
+    <w:lsdException w:name="List Continue 3" w:semiHidden="1" w:unhideWhenUsed="1"/>
+    <w:lsdException w:name="List Continue 4" w:semiHidden="1" w:unhideWhenUsed="1"/>
+    <w:lsdException w:name="List Continue 5" w:semiHidden="1" w:unhideWhenUsed="1"/>
+    <w:lsdException w:name="Message Header" w:semiHidden="1" w:unhideWhenUsed="1"/>
+    <w:lsdException w:name="Subtitle" w:uiPriority="11" w:qFormat="1"/>
+    <w:lsdException w:name="Salutation" w:semiHidden="1" w:unhideWhenUsed="1"/>
+    <w:lsdException w:name="Date" w:semiHidden="1" w:unhideWhenUsed="1"/>
+    <w:lsdException w:name="Body Text First Indent" w:semiHidden="1" w:unhideWhenUsed="1"/>
+    <w:lsdException w:name="Body Text First Indent 2" w:semiHidden="1" w:unhideWhenUsed="1"/>
+    <w:lsdException w:name="Note Heading" w:semiHidden="1" w:unhideWhenUsed="1"/>
+    <w:lsdException w:name="Body Text 2" w:semiHidden="1" w:unhideWhenUsed="1"/>
+    <w:lsdException w:name="Body Text 3" w:semiHidden="1" w:unhideWhenUsed="1"/>
+    <w:lsdException w:name="Body Text Indent 2" w:semiHidden="1" w:unhideWhenUsed="1"/>
+    <w:lsdException w:name="Body Text Indent 3" w:semiHidden="1" w:unhideWhenUsed="1"/>
+    <w:lsdException w:name="Block Text" w:semiHidden="1" w:unhideWhenUsed="1"/>
+    <w:lsdException w:name="Hyperlink" w:semiHidden="1" w:unhideWhenUsed="1"/>
+    <w:lsdException w:name="FollowedHyperlink" w:semiHidden="1" w:unhideWhenUsed="1"/>
+    <w:lsdException w:name="Strong" w:uiPriority="22" w:qFormat="1"/>
+    <w:lsdException w:name="Emphasis" w:uiPriority="20" w:qFormat="1"/>
+    <w:lsdException w:name="Document Map" w:semiHidden="1" w:unhideWhenUsed="1"/>
+    <w:lsdException w:name="Plain Text" w:semiHidden="1" w:unhideWhenUsed="1"/>
+    <w:lsdException w:name="E-mail Signature" w:semiHidden="1" w:unhideWhenUsed="1"/>
+    <w:lsdException w:name="HTML Top of Form" w:semiHidden="1" w:unhideWhenUsed="1"/>
+    <w:lsdException w:name="HTML Bottom of Form" w:semiHidden="1" w:unhideWhenUsed="1"/>
+    <w:lsdException w:name="Normal (Web)" w:semiHidden="1" w:unhideWhenUsed="1"/>
+    <w:lsdException w:name="HTML Acronym" w:semiHidden="1" w:unhideWhenUsed="1"/>
+    <w:lsdException w:name="HTML Address" w:semiHidden="1" w:unhideWhenUsed="1"/>
+    <w:lsdException w:name="HTML Cite" w:semiHidden="1" w:unhideWhenUsed="1"/>
+    <w:lsdException w:name="HTML Code" w:semiHidden="1" w:unhideWhenUsed="1"/>
+    <w:lsdException w:name="HTML Definition" w:semiHidden="1" w:unhideWhenUsed="1"/>
+    <w:lsdException w:name="HTML Keyboard" w:semiHidden="1" w:unhideWhenUsed="1"/>
+    <w:lsdException w:name="HTML Preformatted" w:semiHidden="1" w:unhideWhenUsed="1"/>
+    <w:lsdException w:name="HTML Sample" w:semiHidden="1" w:unhideWhenUsed="1"/>
+    <w:lsdException w:name="HTML Typewriter" w:semiHidden="1" w:unhideWhenUsed="1"/>
+    <w:lsdException w:name="HTML Variable" w:semiHidden="1" w:unhideWhenUsed="1"/>
+    <w:lsdException w:name="Normal Table" w:semiHidden="1" w:unhideWhenUsed="1"/>
+    <w:lsdException w:name="annotation subject" w:semiHidden="1" w:unhideWhenUsed="1"/>
+    <w:lsdException w:name="No List" w:semiHidden="1" w:unhideWhenUsed="1"/>
+    <w:lsdException w:name="Outline List 1" w:semiHidden="1" w:unhideWhenUsed="1"/>
+    <w:lsdException w:name="Outline List 2" w:semiHidden="1" w:unhideWhenUsed="1"/>
+    <w:lsdException w:name="Outline List 3" w:semiHidden="1" w:unhideWhenUsed="1"/>
+    <w:lsdException w:name="Table Simple 1" w:semiHidden="1" w:unhideWhenUsed="1"/>
+    <w:lsdException w:name="Table Simple 2" w:semiHidden="1" w:unhideWhenUsed="1"/>
+    <w:lsdException w:name="Table Simple 3" w:semiHidden="1" w:unhideWhenUsed="1"/>
+    <w:lsdException w:name="Table Classic 1" w:semiHidden="1" w:unhideWhenUsed="1"/>
+    <w:lsdException w:name="Table Classic 2" w:semiHidden="1" w:unhideWhenUsed="1"/>
+    <w:lsdException w:name="Table Classic 3" w:semiHidden="1" w:unhideWhenUsed="1"/>
+    <w:lsdException w:name="Table Classic 4" w:semiHidden="1" w:unhideWhenUsed="1"/>
+    <w:lsdException w:name="Table Colorful 1" w:semiHidden="1" w:unhideWhenUsed="1"/>
+    <w:lsdException w:name="Table Colorful 2" w:semiHidden="1" w:unhideWhenUsed="1"/>
+    <w:lsdException w:name="Table Colorful 3" w:semiHidden="1" w:unhideWhenUsed="1"/>
+    <w:lsdException w:name="Table Columns 1" w:semiHidden="1" w:unhideWhenUsed="1"/>
+    <w:lsdException w:name="Table Columns 2" w:semiHidden="1" w:unhideWhenUsed="1"/>
+    <w:lsdException w:name="Table Columns 3" w:semiHidden="1" w:unhideWhenUsed="1"/>
+    <w:lsdException w:name="Table Columns 4" w:semiHidden="1" w:unhideWhenUsed="1"/>
+    <w:lsdException w:name="Table Columns 5" w:semiHidden="1" w:unhideWhenUsed="1"/>
+    <w:lsdException w:name="Table Grid 1" w:semiHidden="1" w:unhideWhenUsed="1"/>
+    <w:lsdException w:name="Table Grid 2" w:semiHidden="1" w:unhideWhenUsed="1"/>
+    <w:lsdException w:name="Table Grid 3" w:semiHidden="1" w:unhideWhenUsed="1"/>
+    <w:lsdException w:name="Table Grid 4" w:semiHidden="1" w:unhideWhenUsed="1"/>
+    <w:lsdException w:name="Table Grid 5" w:semiHidden="1" w:unhideWhenUsed="1"/>
+    <w:lsdException w:name="Table Grid 6" w:semiHidden="1" w:unhideWhenUsed="1"/>
+    <w:lsdException w:name="Table Grid 7" w:semiHidden="1" w:unhideWhenUsed="1"/>
+    <w:lsdException w:name="Table Grid 8" w:semiHidden="1" w:unhideWhenUsed="1"/>
+    <w:lsdException w:name="Table List 1" w:semiHidden="1" w:unhideWhenUsed="1"/>
+    <w:lsdException w:name="Table List 2" w:semiHidden="1" w:unhideWhenUsed="1"/>
+    <w:lsdException w:name="Table List 3" w:semiHidden="1" w:unhideWhenUsed="1"/>
+    <w:lsdException w:name="Table List 4" w:semiHidden="1" w:unhideWhenUsed="1"/>
+    <w:lsdException w:name="Table List 5" w:semiHidden="1" w:unhideWhenUsed="1"/>
+    <w:lsdException w:name="Table List 6" w:semiHidden="1" w:unhideWhenUsed="1"/>
+    <w:lsdException w:name="Table List 7" w:semiHidden="1" w:unhideWhenUsed="1"/>
+    <w:lsdException w:name="Table List 8" w:semiHidden="1" w:unhideWhenUsed="1"/>
+    <w:lsdException w:name="Table 3D effects 1" w:semiHidden="1" w:unhideWhenUsed="1"/>
+    <w:lsdException w:name="Table 3D effects 2" w:semiHidden="1" w:unhideWhenUsed="1"/>
+    <w:lsdException w:name="Table 3D effects 3" w:semiHidden="1" w:unhideWhenUsed="1"/>
+    <w:lsdException w:name="Table Contemporary" w:semiHidden="1" w:unhideWhenUsed="1"/>
+    <w:lsdException w:name="Table Elegant" w:semiHidden="1" w:unhideWhenUsed="1"/>
+    <w:lsdException w:name="Table Professional" w:semiHidden="1" w:unhideWhenUsed="1"/>
+    <w:lsdException w:name="Table Subtle 1" w:semiHidden="1" w:unhideWhenUsed="1"/>
+    <w:lsdException w:name="Table Subtle 2" w:semiHidden="1" w:unhideWhenUsed="1"/>
+    <w:lsdException w:name="Table Web 1" w:semiHidden="1" w:unhideWhenUsed="1"/>
+    <w:lsdException w:name="Table Web 2" w:semiHidden="1" w:unhideWhenUsed="1"/>
+    <w:lsdException w:name="Table Web 3" w:semiHidden="1" w:unhideWhenUsed="1"/>
+    <w:lsdException w:name="Balloon Text" w:semiHidden="1" w:unhideWhenUsed="1"/>
+    <w:lsdException w:name="Table Grid" w:uiPriority="39"/>
+    <w:lsdException w:name="Table Theme" w:semiHidden="1" w:unhideWhenUsed="1"/>
+    <w:lsdException w:name="Placeholder Text" w:semiHidden="1"/>
+    <w:lsdException w:name="No Spacing" w:uiPriority="1" w:qFormat="1"/>
+    <w:lsdException w:name="Light Shading" w:uiPriority="60"/>
+    <w:lsdException w:name="Light List" w:uiPriority="61"/>
+    <w:lsdException w:name="Light Grid" w:uiPriority="62"/>
+    <w:lsdException w:name="Medium Shading 1" w:uiPriority="63"/>
+    <w:lsdException w:name="Medium Shading 2" w:uiPriority="64"/>
+    <w:lsdException w:name="Medium List 1" w:uiPriority="65"/>
+    <w:lsdException w:name="Medium List 2" w:uiPriority="66"/>
+    <w:lsdException w:name="Medium Grid 1" w:uiPriority="67"/>
+    <w:lsdException w:name="Medium Grid 2" w:uiPriority="68"/>
+    <w:lsdException w:name="Medium Grid 3" w:uiPriority="69"/>
+    <w:lsdException w:name="Dark List" w:uiPriority="70"/>
+    <w:lsdException w:name="Colorful Shading" w:uiPriority="71"/>
+    <w:lsdException w:name="Colorful List" w:uiPriority="72"/>
+    <w:lsdException w:name="Colorful Grid" w:uiPriority="73"/>
+    <w:lsdException w:name="Light Shading Accent 1" w:uiPriority="60"/>
+    <w:lsdException w:name="Light List Accent 1" w:uiPriority="61"/>
+    <w:lsdException w:name="Light Grid Accent 1" w:uiPriority="62"/>
+    <w:lsdException w:name="Medium Shading 1 Accent 1" w:uiPriority="63"/>
+    <w:lsdException w:name="Medium Shading 2 Accent 1" w:uiPriority="64"/>
+    <w:lsdException w:name="Medium List 1 Accent 1" w:uiPriority="65"/>
+    <w:lsdException w:name="Revision" w:semiHidden="1"/>
+    <w:lsdException w:name="List Paragraph" w:uiPriority="34" w:qFormat="1"/>
+    <w:lsdException w:name="Quote" w:uiPriority="29" w:qFormat="1"/>
+    <w:lsdException w:name="Intense Quote" w:uiPriority="30" w:qFormat="1"/>
+    <w:lsdException w:name="Medium List 2 Accent 1" w:uiPriority="66"/>
+    <w:lsdException w:name="Medium Grid 1 Accent 1" w:uiPriority="67"/>
+    <w:lsdException w:name="Medium Grid 2 Accent 1" w:uiPriority="68"/>
+    <w:lsdException w:name="Medium Grid 3 Accent 1" w:uiPriority="69"/>
+    <w:lsdException w:name="Dark List Accent 1" w:uiPriority="70"/>
+    <w:lsdException w:name="Colorful Shading Accent 1" w:uiPriority="71"/>
+    <w:lsdException w:name="Colorful List Accent 1" w:uiPriority="72"/>
+    <w:lsdException w:name="Colorful Grid Accent 1" w:uiPriority="73"/>
+    <w:lsdException w:name="Light Shading Accent 2" w:uiPriority="60"/>
+    <w:lsdException w:name="Light List Accent 2" w:uiPriority="61"/>
+    <w:lsdException w:name="Light Grid Accent 2" w:uiPriority="62"/>
+    <w:lsdException w:name="Medium Shading 1 Accent 2" w:uiPriority="63"/>
+    <w:lsdException w:name="Medium Shading 2 Accent 2" w:uiPriority="64"/>
+    <w:lsdException w:name="Medium List 1 Accent 2" w:uiPriority="65"/>
+    <w:lsdException w:name="Medium List 2 Accent 2" w:uiPriority="66"/>
+    <w:lsdException w:name="Medium Grid 1 Accent 2" w:uiPriority="67"/>
+    <w:lsdException w:name="Medium Grid 2 Accent 2" w:uiPriority="68"/>
+    <w:lsdException w:name="Medium Grid 3 Accent 2" w:uiPriority="69"/>
+    <w:lsdException w:name="Dark List Accent 2" w:uiPriority="70"/>
+    <w:lsdException w:name="Colorful Shading Accent 2" w:uiPriority="71"/>
+    <w:lsdException w:name="Colorful List Accent 2" w:uiPriority="72"/>
+    <w:lsdException w:name="Colorful Grid Accent 2" w:uiPriority="73"/>
+    <w:lsdException w:name="Light Shading Accent 3" w:uiPriority="60"/>
+    <w:lsdException w:name="Light List Accent 3" w:uiPriority="61"/>
+    <w:lsdException w:name="Light Grid Accent 3" w:uiPriority="62"/>
+    <w:lsdException w:name="Medium Shading 1 Accent 3" w:uiPriority="63"/>
+    <w:lsdException w:name="Medium Shading 2 Accent 3" w:uiPriority="64"/>
+    <w:lsdException w:name="Medium List 1 Accent 3" w:uiPriority="65"/>
+    <w:lsdException w:name="Medium List 2 Accent 3" w:uiPriority="66"/>
+    <w:lsdException w:name="Medium Grid 1 Accent 3" w:uiPriority="67"/>
+    <w:lsdException w:name="Medium Grid 2 Accent 3" w:uiPriority="68"/>
+    <w:lsdException w:name="Medium Grid 3 Accent 3" w:uiPriority="69"/>
+    <w:lsdException w:name="Dark List Accent 3" w:uiPriority="70"/>
+    <w:lsdException w:name="Colorful Shading Accent 3" w:uiPriority="71"/>
+    <w:lsdException w:name="Colorful List Accent 3" w:uiPriority="72"/>
+    <w:lsdException w:name="Colorful Grid Accent 3" w:uiPriority="73"/>
+    <w:lsdException w:name="Light Shading Accent 4" w:uiPriority="60"/>
+    <w:lsdException w:name="Light List Accent 4" w:uiPriority="61"/>
+    <w:lsdException w:name="Light Grid Accent 4" w:uiPriority="62"/>
+    <w:lsdException w:name="Medium Shading 1 Accent 4" w:uiPriority="63"/>
+    <w:lsdException w:name="Medium Shading 2 Accent 4" w:uiPriority="64"/>
+    <w:lsdException w:name="Medium List 1 Accent 4" w:uiPriority="65"/>
+    <w:lsdException w:name="Medium List 2 Accent 4" w:uiPriority="66"/>
+    <w:lsdException w:name="Medium Grid 1 Accent 4" w:uiPriority="67"/>
+    <w:lsdException w:name="Medium Grid 2 Accent 4" w:uiPriority="68"/>
+    <w:lsdException w:name="Medium Grid 3 Accent 4" w:uiPriority="69"/>
+    <w:lsdException w:name="Dark List Accent 4" w:uiPriority="70"/>
+    <w:lsdException w:name="Colorful Shading Accent 4" w:uiPriority="71"/>
+    <w:lsdException w:name="Colorful List Accent 4" w:uiPriority="72"/>
+    <w:lsdException w:name="Colorful Grid Accent 4" w:uiPriority="73"/>
+    <w:lsdException w:name="Light Shading Accent 5" w:uiPriority="60"/>
+    <w:lsdException w:name="Light List Accent 5" w:uiPriority="61"/>
+    <w:lsdException w:name="Light Grid Accent 5" w:uiPriority="62"/>
+    <w:lsdException w:name="Medium Shading 1 Accent 5" w:uiPriority="63"/>
+    <w:lsdException w:name="Medium Shading 2 Accent 5" w:uiPriority="64"/>
+    <w:lsdException w:name="Medium List 1 Accent 5" w:uiPriority="65"/>
+    <w:lsdException w:name="Medium List 2 Accent 5" w:uiPriority="66"/>
+    <w:lsdException w:name="Medium Grid 1 Accent 5" w:uiPriority="67"/>
+    <w:lsdException w:name="Medium Grid 2 Accent 5" w:uiPriority="68"/>
+    <w:lsdException w:name="Medium Grid 3 Accent 5" w:uiPriority="69"/>
+    <w:lsdException w:name="Dark List Accent 5" w:uiPriority="70"/>
+    <w:lsdException w:name="Colorful Shading Accent 5" w:uiPriority="71"/>
+    <w:lsdException w:name="Colorful List Accent 5" w:uiPriority="72"/>
+    <w:lsdException w:name="Colorful Grid Accent 5" w:uiPriority="73"/>
+    <w:lsdException w:name="Light Shading Accent 6" w:uiPriority="60"/>
+    <w:lsdException w:name="Light List Accent 6" w:uiPriority="61"/>
+    <w:lsdException w:name="Light Grid Accent 6" w:uiPriority="62"/>
+    <w:lsdException w:name="Medium Shading 1 Accent 6" w:uiPriority="63"/>
+    <w:lsdException w:name="Medium Shading 2 Accent 6" w:uiPriority="64"/>
+    <w:lsdException w:name="Medium List 1 Accent 6" w:uiPriority="65"/>
+    <w:lsdException w:name="Medium List 2 Accent 6" w:uiPriority="66"/>
+    <w:lsdException w:name="Medium Grid 1 Accent 6" w:uiPriority="67"/>
+    <w:lsdException w:name="Medium Grid 2 Accent 6" w:uiPriority="68"/>
+    <w:lsdException w:name="Medium Grid 3 Accent 6" w:uiPriority="69"/>
+    <w:lsdException w:name="Dark List Accent 6" w:uiPriority="70"/>
+    <w:lsdException w:name="Colorful Shading Accent 6" w:uiPriority="71"/>
+    <w:lsdException w:name="Colorful List Accent 6" w:uiPriority="72"/>
+    <w:lsdException w:name="Colorful Grid Accent 6" w:uiPriority="73"/>
+    <w:lsdException w:name="Subtle Emphasis" w:uiPriority="19" w:qFormat="1"/>
+    <w:lsdException w:name="Intense Emphasis" w:uiPriority="21" w:qFormat="1"/>
+    <w:lsdException w:name="Subtle Reference" w:uiPriority="31" w:qFormat="1"/>
+    <w:lsdException w:name="Intense Reference" w:uiPriority="32" w:qFormat="1"/>
+    <w:lsdException w:name="Book Title" w:uiPriority="33" w:qFormat="1"/>
+    <w:lsdException w:name="Bibliography" w:semiHidden="1" w:uiPriority="37" w:unhideWhenUsed="1"/>
+    <w:lsdException w:name="TOC Heading" w:semiHidden="1" w:uiPriority="39" w:unhideWhenUsed="1" w:qFormat="1"/>
+    <w:lsdException w:name="Plain Table 1" w:uiPriority="41"/>
+    <w:lsdException w:name="Plain Table 2" w:uiPriority="42"/>
+    <w:lsdException w:name="Plain Table 3" w:uiPriority="43"/>
+    <w:lsdException w:name="Plain Table 4" w:uiPriority="44"/>
+    <w:lsdException w:name="Plain Table 5" w:uiPriority="45"/>
+    <w:lsdException w:name="Grid Table Light" w:uiPriority="40"/>
+    <w:lsdException w:name="Grid Table 1 Light" w:uiPriority="46"/>
+    <w:lsdException w:name="Grid Table 2" w:uiPriority="47"/>
+    <w:lsdException w:name="Grid Table 3" w:uiPriority="48"/>
+    <w:lsdException w:name="Grid Table 4" w:uiPriority="49"/>
+    <w:lsdException w:name="Grid Table 5 Dark" w:uiPriority="50"/>
+    <w:lsdException w:name="Grid Table 6 Colorful" w:uiPriority="51"/>
+    <w:lsdException w:name="Grid Table 7 Colorful" w:uiPriority="52"/>
+    <w:lsdException w:name="Grid Table 1 Light Accent 1" w:uiPriority="46"/>
+    <w:lsdException w:name="Grid Table 2 Accent 1" w:uiPriority="47"/>
+    <w:lsdException w:name="Grid Table 3 Accent 1" w:uiPriority="48"/>
+    <w:lsdException w:name="Grid Table 4 Accent 1" w:uiPriority="49"/>
+    <w:lsdException w:name="Grid Table 5 Dark Accent 1" w:uiPriority="50"/>
+    <w:lsdException w:name="Grid Table 6 Colorful Accent 1" w:uiPriority="51"/>
+    <w:lsdException w:name="Grid Table 7 Colorful Accent 1" w:uiPriority="52"/>
+    <w:lsdException w:name="Grid Table 1 Light Accent 2" w:uiPriority="46"/>
+    <w:lsdException w:name="Grid Table 2 Accent 2" w:uiPriority="47"/>
+    <w:lsdException w:name="Grid Table 3 Accent 2" w:uiPriority="48"/>
+    <w:lsdException w:name="Grid Table 4 Accent 2" w:uiPriority="49"/>
+    <w:lsdException w:name="Grid Table 5 Dark Accent 2" w:uiPriority="50"/>
+    <w:lsdException w:name="Grid Table 6 Colorful Accent 2" w:uiPriority="51"/>
+    <w:lsdException w:name="Grid Table 7 Colorful Accent 2" w:uiPriority="52"/>
+    <w:lsdException w:name="Grid Table 1 Light Accent 3" w:uiPriority="46"/>
+    <w:lsdException w:name="Grid Table 2 Accent 3" w:uiPriority="47"/>
+    <w:lsdException w:name="Grid Table 3 Accent 3" w:uiPriority="48"/>
+    <w:lsdException w:name="Grid Table 4 Accent 3" w:uiPriority="49"/>
+    <w:lsdException w:name="Grid Table 5 Dark Accent 3" w:uiPriority="50"/>
+    <w:lsdException w:name="Grid Table 6 Colorful Accent 3" w:uiPriority="51"/>
+    <w:lsdException w:name="Grid Table 7 Colorful Accent 3" w:uiPriority="52"/>
+    <w:lsdException w:name="Grid Table 1 Light Accent 4" w:uiPriority="46"/>
+    <w:lsdException w:name="Grid Table 2 Accent 4" w:uiPriority="47"/>
+    <w:lsdException w:name="Grid Table 3 Accent 4" w:uiPriority="48"/>
+    <w:lsdException w:name="Grid Table 4 Accent 4" w:uiPriority="49"/>
+    <w:lsdException w:name="Grid Table 5 Dark Accent 4" w:uiPriority="50"/>
+    <w:lsdException w:name="Grid Table 6 Colorful Accent 4" w:uiPriority="51"/>
+    <w:lsdException w:name="Grid Table 7 Colorful Accent 4" w:uiPriority="52"/>
+    <w:lsdException w:name="Grid Table 1 Light Accent 5" w:uiPriority="46"/>
+    <w:lsdException w:name="Grid Table 2 Accent 5" w:uiPriority="47"/>
+    <w:lsdException w:name="Grid Table 3 Accent 5" w:uiPriority="48"/>
+    <w:lsdException w:name="Grid Table 4 Accent 5" w:uiPriority="49"/>
+    <w:lsdException w:name="Grid Table 5 Dark Accent 5" w:uiPriority="50"/>
+    <w:lsdException w:name="Grid Table 6 Colorful Accent 5" w:uiPriority="51"/>
+    <w:lsdException w:name="Grid Table 7 Colorful Accent 5" w:uiPriority="52"/>
+    <w:lsdException w:name="Grid Table 1 Light Accent 6" w:uiPriority="46"/>
+    <w:lsdException w:name="Grid Table 2 Accent 6" w:uiPriority="47"/>
+    <w:lsdException w:name="Grid Table 3 Accent 6" w:uiPriority="48"/>
+    <w:lsdException w:name="Grid Table 4 Accent 6" w:uiPriority="49"/>
+    <w:lsdException w:name="Grid Table 5 Dark Accent 6" w:uiPriority="50"/>
+    <w:lsdException w:name="Grid Table 6 Colorful Accent 6" w:uiPriority="51"/>
+    <w:lsdException w:name="Grid Table 7 Colorful Accent 6" w:uiPriority="52"/>
+    <w:lsdException w:name="List Table 1 Light" w:uiPriority="46"/>
+    <w:lsdException w:name="List Table 2" w:uiPriority="47"/>
+    <w:lsdException w:name="List Table 3" w:uiPriority="48"/>
+    <w:lsdException w:name="List Table 4" w:uiPriority="49"/>
+    <w:lsdException w:name="List Table 5 Dark" w:uiPriority="50"/>
+    <w:lsdException w:name="List Table 6 Colorful" w:uiPriority="51"/>
+    <w:lsdException w:name="List Table 7 Colorful" w:uiPriority="52"/>
+    <w:lsdException w:name="List Table 1 Light Accent 1" w:uiPriority="46"/>
+    <w:lsdException w:name="List Table 2 Accent 1" w:uiPriority="47"/>
+    <w:lsdException w:name="List Table 3 Accent 1" w:uiPriority="48"/>
+    <w:lsdException w:name="List Table 4 Accent 1" w:uiPriority="49"/>
+    <w:lsdException w:name="List Table 5 Dark Accent 1" w:uiPriority="50"/>
+    <w:lsdException w:name="List Table 6 Colorful Accent 1" w:uiPriority="51"/>
+    <w:lsdException w:name="List Table 7 Colorful Accent 1" w:uiPriority="52"/>
+    <w:lsdException w:name="List Table 1 Light Accent 2" w:uiPriority="46"/>
+    <w:lsdException w:name="List Table 2 Accent 2" w:uiPriority="47"/>
+    <w:lsdException w:name="List Table 3 Accent 2" w:uiPriority="48"/>
+    <w:lsdException w:name="List Table 4 Accent 2" w:uiPriority="49"/>
+    <w:lsdException w:name="List Table 5 Dark Accent 2" w:uiPriority="50"/>
+    <w:lsdException w:name="List Table 6 Colorful Accent 2" w:uiPriority="51"/>
+    <w:lsdException w:name="List Table 7 Colorful Accent 2" w:uiPriority="52"/>
+    <w:lsdException w:name="List Table 1 Light Accent 3" w:uiPriority="46"/>
+    <w:lsdException w:name="List Table 2 Accent 3" w:uiPriority="47"/>
+    <w:lsdException w:name="List Table 3 Accent 3" w:uiPriority="48"/>
+    <w:lsdException w:name="List Table 4 Accent 3" w:uiPriority="49"/>
+    <w:lsdException w:name="List Table 5 Dark Accent 3" w:uiPriority="50"/>
+    <w:lsdException w:name="List Table 6 Colorful Accent 3" w:uiPriority="51"/>
+    <w:lsdException w:name="List Table 7 Colorful Accent 3" w:uiPriority="52"/>
+    <w:lsdException w:name="List Table 1 Light Accent 4" w:uiPriority="46"/>
+    <w:lsdException w:name="List Table 2 Accent 4" w:uiPriority="47"/>
+    <w:lsdException w:name="List Table 3 Accent 4" w:uiPriority="48"/>
+    <w:lsdException w:name="List Table 4 Accent 4" w:uiPriority="49"/>
+    <w:lsdException w:name="List Table 5 Dark Accent 4" w:uiPriority="50"/>
+    <w:lsdException w:name="List Table 6 Colorful Accent 4" w:uiPriority="51"/>
+    <w:lsdException w:name="List Table 7 Colorful Accent 4" w:uiPriority="52"/>
+    <w:lsdException w:name="List Table 1 Light Accent 5" w:uiPriority="46"/>
+    <w:lsdException w:name="List Table 2 Accent 5" w:uiPriority="47"/>
+    <w:lsdException w:name="List Table 3 Accent 5" w:uiPriority="48"/>
+    <w:lsdException w:name="List Table 4 Accent 5" w:uiPriority="49"/>
+    <w:lsdException w:name="List Table 5 Dark Accent 5" w:uiPriority="50"/>
+    <w:lsdException w:name="List Table 6 Colorful Accent 5" w:uiPriority="51"/>
+    <w:lsdException w:name="List Table 7 Colorful Accent 5" w:uiPriority="52"/>
+    <w:lsdException w:name="List Table 1 Light Accent 6" w:uiPriority="46"/>
+    <w:lsdException w:name="List Table 2 Accent 6" w:uiPriority="47"/>
+    <w:lsdException w:name="List Table 3 Accent 6" w:uiPriority="48"/>
+    <w:lsdException w:name="List Table 4 Accent 6" w:uiPriority="49"/>
+    <w:lsdException w:name="List Table 5 Dark Accent 6" w:uiPriority="50"/>
+    <w:lsdException w:name="List Table 6 Colorful Accent 6" w:uiPriority="51"/>
+    <w:lsdException w:name="List Table 7 Colorful Accent 6" w:uiPriority="52"/>
+    <w:lsdException w:name="Mention" w:semiHidden="1" w:unhideWhenUsed="1"/>
+    <w:lsdException w:name="Smart Hyperlink" w:semiHidden="1" w:unhideWhenUsed="1"/>
+    <w:lsdException w:name="Hashtag" w:semiHidden="1" w:unhideWhenUsed="1"/>
+    <w:lsdException w:name="Unresolved Mention" w:semiHidden="1" w:unhideWhenUsed="1"/>
+    <w:lsdException w:name="Smart Link" w:semiHidden="1" w:unhideWhenUsed="1"/>
   </w:latentStyles>
   <w:style w:type="paragraph" w:default="1" w:styleId="Normal">
     <w:name w:val="Normal"/>
@@ -8573,7 +8783,6 @@
       <w14:ligatures w14:val="none"/>
     </w:rPr>
     <w:tblPr>
-      <w:tblInd w:w="0" w:type="dxa"/>
       <w:tblBorders>
         <w:top w:val="single" w:sz="4" w:space="0" w:color="auto"/>
         <w:left w:val="single" w:sz="4" w:space="0" w:color="auto"/>
@@ -8582,785 +8791,6 @@
         <w:insideH w:val="single" w:sz="4" w:space="0" w:color="auto"/>
         <w:insideV w:val="single" w:sz="4" w:space="0" w:color="auto"/>
       </w:tblBorders>
-      <w:tblCellMar>
-        <w:top w:w="0" w:type="dxa"/>
-        <w:left w:w="108" w:type="dxa"/>
-        <w:bottom w:w="0" w:type="dxa"/>
-        <w:right w:w="108" w:type="dxa"/>
-      </w:tblCellMar>
-    </w:tblPr>
-  </w:style>
-  <w:style w:type="paragraph" w:styleId="Header">
-    <w:name w:val="header"/>
-    <w:basedOn w:val="Normal"/>
-    <w:link w:val="HeaderChar"/>
-    <w:uiPriority w:val="99"/>
-    <w:unhideWhenUsed/>
-    <w:rsid w:val="00F2207B"/>
-    <w:pPr>
-      <w:tabs>
-        <w:tab w:val="center" w:pos="4680"/>
-        <w:tab w:val="right" w:pos="9360"/>
-      </w:tabs>
-      <w:spacing w:after="0" w:line="240" w:lineRule="auto"/>
-    </w:pPr>
-  </w:style>
-  <w:style w:type="character" w:customStyle="1" w:styleId="HeaderChar">
-    <w:name w:val="Header Char"/>
-    <w:basedOn w:val="DefaultParagraphFont"/>
-    <w:link w:val="Header"/>
-    <w:uiPriority w:val="99"/>
-    <w:rsid w:val="00F2207B"/>
-  </w:style>
-  <w:style w:type="paragraph" w:styleId="Footer">
-    <w:name w:val="footer"/>
-    <w:basedOn w:val="Normal"/>
-    <w:link w:val="FooterChar"/>
-    <w:uiPriority w:val="99"/>
-    <w:unhideWhenUsed/>
-    <w:rsid w:val="00F2207B"/>
-    <w:pPr>
-      <w:tabs>
-        <w:tab w:val="center" w:pos="4680"/>
-        <w:tab w:val="right" w:pos="9360"/>
-      </w:tabs>
-      <w:spacing w:after="0" w:line="240" w:lineRule="auto"/>
-    </w:pPr>
-  </w:style>
-  <w:style w:type="character" w:customStyle="1" w:styleId="FooterChar">
-    <w:name w:val="Footer Char"/>
-    <w:basedOn w:val="DefaultParagraphFont"/>
-    <w:link w:val="Footer"/>
-    <w:uiPriority w:val="99"/>
-    <w:rsid w:val="00F2207B"/>
-  </w:style>
-  <w:style w:type="paragraph" w:styleId="Caption">
-    <w:name w:val="caption"/>
-    <w:basedOn w:val="Normal"/>
-    <w:next w:val="Normal"/>
-    <w:uiPriority w:val="35"/>
-    <w:unhideWhenUsed/>
-    <w:qFormat/>
-    <w:rsid w:val="00097456"/>
-    <w:pPr>
-      <w:spacing w:after="200" w:line="240" w:lineRule="auto"/>
-    </w:pPr>
-    <w:rPr>
-      <w:i/>
-      <w:iCs/>
-      <w:color w:val="0E2841" w:themeColor="text2"/>
-      <w:sz w:val="18"/>
-      <w:szCs w:val="18"/>
-    </w:rPr>
-  </w:style>
-</w:styles>
-</file>
-
-<file path=word/stylesWithEffects.xml><?xml version="1.0" encoding="utf-8"?>
-<w:styles xmlns:wpc="http://schemas.microsoft.com/office/word/2010/wordprocessingCanvas" xmlns:mc="http://schemas.openxmlformats.org/markup-compatibility/2006" xmlns:o="urn:schemas-microsoft-com:office:office" xmlns:r="http://schemas.openxmlformats.org/officeDocument/2006/relationships" xmlns:m="http://schemas.openxmlformats.org/officeDocument/2006/math" xmlns:v="urn:schemas-microsoft-com:vml" xmlns:wp14="http://schemas.microsoft.com/office/word/2010/wordprocessingDrawing" xmlns:wp="http://schemas.openxmlformats.org/drawingml/2006/wordprocessingDrawing" xmlns:w10="urn:schemas-microsoft-com:office:word" xmlns:w="http://schemas.openxmlformats.org/wordprocessingml/2006/main" xmlns:w14="http://schemas.microsoft.com/office/word/2010/wordml" xmlns:wpg="http://schemas.microsoft.com/office/word/2010/wordprocessingGroup" xmlns:wpi="http://schemas.microsoft.com/office/word/2010/wordprocessingInk" xmlns:wne="http://schemas.microsoft.com/office/word/2006/wordml" xmlns:wps="http://schemas.microsoft.com/office/word/2010/wordprocessingShape" mc:Ignorable="w14 wp14">
-  <w:docDefaults>
-    <w:rPrDefault>
-      <w:rPr>
-        <w:rFonts w:asciiTheme="minorHAnsi" w:eastAsiaTheme="minorHAnsi" w:hAnsiTheme="minorHAnsi" w:cstheme="minorBidi"/>
-        <w:kern w:val="2"/>
-        <w:sz w:val="22"/>
-        <w:szCs w:val="22"/>
-        <w:lang w:val="en-US" w:eastAsia="en-US" w:bidi="ar-SA"/>
-        <w14:ligatures w14:val="standardContextual"/>
-      </w:rPr>
-    </w:rPrDefault>
-    <w:pPrDefault>
-      <w:pPr>
-        <w:spacing w:after="160" w:line="259" w:lineRule="auto"/>
-      </w:pPr>
-    </w:pPrDefault>
-  </w:docDefaults>
-  <w:latentStyles w:defLockedState="0" w:defUIPriority="99" w:defSemiHidden="1" w:defUnhideWhenUsed="1" w:defQFormat="0" w:count="267">
-    <w:lsdException w:name="Normal" w:semiHidden="0" w:uiPriority="0" w:unhideWhenUsed="0" w:qFormat="1"/>
-    <w:lsdException w:name="heading 1" w:semiHidden="0" w:uiPriority="0" w:unhideWhenUsed="0" w:qFormat="1"/>
-    <w:lsdException w:name="heading 2" w:uiPriority="9" w:qFormat="1"/>
-    <w:lsdException w:name="heading 3" w:uiPriority="9" w:qFormat="1"/>
-    <w:lsdException w:name="heading 4" w:uiPriority="9" w:qFormat="1"/>
-    <w:lsdException w:name="heading 5" w:uiPriority="9" w:qFormat="1"/>
-    <w:lsdException w:name="heading 6" w:uiPriority="9" w:qFormat="1"/>
-    <w:lsdException w:name="heading 7" w:uiPriority="9" w:qFormat="1"/>
-    <w:lsdException w:name="heading 8" w:uiPriority="9" w:qFormat="1"/>
-    <w:lsdException w:name="heading 9" w:uiPriority="9" w:qFormat="1"/>
-    <w:lsdException w:name="toc 1" w:uiPriority="39"/>
-    <w:lsdException w:name="toc 2" w:uiPriority="39"/>
-    <w:lsdException w:name="toc 3" w:uiPriority="39"/>
-    <w:lsdException w:name="toc 4" w:uiPriority="39"/>
-    <w:lsdException w:name="toc 5" w:uiPriority="39"/>
-    <w:lsdException w:name="toc 6" w:uiPriority="39"/>
-    <w:lsdException w:name="toc 7" w:uiPriority="39"/>
-    <w:lsdException w:name="toc 8" w:uiPriority="39"/>
-    <w:lsdException w:name="toc 9" w:uiPriority="39"/>
-    <w:lsdException w:name="caption" w:uiPriority="35" w:qFormat="1"/>
-    <w:lsdException w:name="Title" w:semiHidden="0" w:uiPriority="10" w:unhideWhenUsed="0" w:qFormat="1"/>
-    <w:lsdException w:name="Default Paragraph Font" w:uiPriority="1"/>
-    <w:lsdException w:name="Subtitle" w:semiHidden="0" w:uiPriority="11" w:unhideWhenUsed="0" w:qFormat="1"/>
-    <w:lsdException w:name="Strong" w:semiHidden="0" w:uiPriority="22" w:unhideWhenUsed="0" w:qFormat="1"/>
-    <w:lsdException w:name="Emphasis" w:semiHidden="0" w:uiPriority="20" w:unhideWhenUsed="0" w:qFormat="1"/>
-    <w:lsdException w:name="Table Grid" w:semiHidden="0" w:uiPriority="39" w:unhideWhenUsed="0"/>
-    <w:lsdException w:name="Placeholder Text" w:unhideWhenUsed="0"/>
-    <w:lsdException w:name="No Spacing" w:semiHidden="0" w:uiPriority="1" w:unhideWhenUsed="0" w:qFormat="1"/>
-    <w:lsdException w:name="Light Shading" w:semiHidden="0" w:uiPriority="60" w:unhideWhenUsed="0"/>
-    <w:lsdException w:name="Light List" w:semiHidden="0" w:uiPriority="61" w:unhideWhenUsed="0"/>
-    <w:lsdException w:name="Light Grid" w:semiHidden="0" w:uiPriority="62" w:unhideWhenUsed="0"/>
-    <w:lsdException w:name="Medium Shading 1" w:semiHidden="0" w:uiPriority="63" w:unhideWhenUsed="0"/>
-    <w:lsdException w:name="Medium Shading 2" w:semiHidden="0" w:uiPriority="64" w:unhideWhenUsed="0"/>
-    <w:lsdException w:name="Medium List 1" w:semiHidden="0" w:uiPriority="65" w:unhideWhenUsed="0"/>
-    <w:lsdException w:name="Medium List 2" w:semiHidden="0" w:uiPriority="66" w:unhideWhenUsed="0"/>
-    <w:lsdException w:name="Medium Grid 1" w:semiHidden="0" w:uiPriority="67" w:unhideWhenUsed="0"/>
-    <w:lsdException w:name="Medium Grid 2" w:semiHidden="0" w:uiPriority="68" w:unhideWhenUsed="0"/>
-    <w:lsdException w:name="Medium Grid 3" w:semiHidden="0" w:uiPriority="69" w:unhideWhenUsed="0"/>
-    <w:lsdException w:name="Dark List" w:semiHidden="0" w:uiPriority="70" w:unhideWhenUsed="0"/>
-    <w:lsdException w:name="Colorful Shading" w:semiHidden="0" w:uiPriority="71" w:unhideWhenUsed="0"/>
-    <w:lsdException w:name="Colorful List" w:semiHidden="0" w:uiPriority="72" w:unhideWhenUsed="0"/>
-    <w:lsdException w:name="Colorful Grid" w:semiHidden="0" w:uiPriority="73" w:unhideWhenUsed="0"/>
-    <w:lsdException w:name="Light Shading Accent 1" w:semiHidden="0" w:uiPriority="60" w:unhideWhenUsed="0"/>
-    <w:lsdException w:name="Light List Accent 1" w:semiHidden="0" w:uiPriority="61" w:unhideWhenUsed="0"/>
-    <w:lsdException w:name="Light Grid Accent 1" w:semiHidden="0" w:uiPriority="62" w:unhideWhenUsed="0"/>
-    <w:lsdException w:name="Medium Shading 1 Accent 1" w:semiHidden="0" w:uiPriority="63" w:unhideWhenUsed="0"/>
-    <w:lsdException w:name="Medium Shading 2 Accent 1" w:semiHidden="0" w:uiPriority="64" w:unhideWhenUsed="0"/>
-    <w:lsdException w:name="Medium List 1 Accent 1" w:semiHidden="0" w:uiPriority="65" w:unhideWhenUsed="0"/>
-    <w:lsdException w:name="Revision" w:unhideWhenUsed="0"/>
-    <w:lsdException w:name="List Paragraph" w:semiHidden="0" w:uiPriority="34" w:unhideWhenUsed="0" w:qFormat="1"/>
-    <w:lsdException w:name="Quote" w:semiHidden="0" w:uiPriority="29" w:unhideWhenUsed="0" w:qFormat="1"/>
-    <w:lsdException w:name="Intense Quote" w:semiHidden="0" w:uiPriority="30" w:unhideWhenUsed="0" w:qFormat="1"/>
-    <w:lsdException w:name="Medium List 2 Accent 1" w:semiHidden="0" w:uiPriority="66" w:unhideWhenUsed="0"/>
-    <w:lsdException w:name="Medium Grid 1 Accent 1" w:semiHidden="0" w:uiPriority="67" w:unhideWhenUsed="0"/>
-    <w:lsdException w:name="Medium Grid 2 Accent 1" w:semiHidden="0" w:uiPriority="68" w:unhideWhenUsed="0"/>
-    <w:lsdException w:name="Medium Grid 3 Accent 1" w:semiHidden="0" w:uiPriority="69" w:unhideWhenUsed="0"/>
-    <w:lsdException w:name="Dark List Accent 1" w:semiHidden="0" w:uiPriority="70" w:unhideWhenUsed="0"/>
-    <w:lsdException w:name="Colorful Shading Accent 1" w:semiHidden="0" w:uiPriority="71" w:unhideWhenUsed="0"/>
-    <w:lsdException w:name="Colorful List Accent 1" w:semiHidden="0" w:uiPriority="72" w:unhideWhenUsed="0"/>
-    <w:lsdException w:name="Colorful Grid Accent 1" w:semiHidden="0" w:uiPriority="73" w:unhideWhenUsed="0"/>
-    <w:lsdException w:name="Light Shading Accent 2" w:semiHidden="0" w:uiPriority="60" w:unhideWhenUsed="0"/>
-    <w:lsdException w:name="Light List Accent 2" w:semiHidden="0" w:uiPriority="61" w:unhideWhenUsed="0"/>
-    <w:lsdException w:name="Light Grid Accent 2" w:semiHidden="0" w:uiPriority="62" w:unhideWhenUsed="0"/>
-    <w:lsdException w:name="Medium Shading 1 Accent 2" w:semiHidden="0" w:uiPriority="63" w:unhideWhenUsed="0"/>
-    <w:lsdException w:name="Medium Shading 2 Accent 2" w:semiHidden="0" w:uiPriority="64" w:unhideWhenUsed="0"/>
-    <w:lsdException w:name="Medium List 1 Accent 2" w:semiHidden="0" w:uiPriority="65" w:unhideWhenUsed="0"/>
-    <w:lsdException w:name="Medium List 2 Accent 2" w:semiHidden="0" w:uiPriority="66" w:unhideWhenUsed="0"/>
-    <w:lsdException w:name="Medium Grid 1 Accent 2" w:semiHidden="0" w:uiPriority="67" w:unhideWhenUsed="0"/>
-    <w:lsdException w:name="Medium Grid 2 Accent 2" w:semiHidden="0" w:uiPriority="68" w:unhideWhenUsed="0"/>
-    <w:lsdException w:name="Medium Grid 3 Accent 2" w:semiHidden="0" w:uiPriority="69" w:unhideWhenUsed="0"/>
-    <w:lsdException w:name="Dark List Accent 2" w:semiHidden="0" w:uiPriority="70" w:unhideWhenUsed="0"/>
-    <w:lsdException w:name="Colorful Shading Accent 2" w:semiHidden="0" w:uiPriority="71" w:unhideWhenUsed="0"/>
-    <w:lsdException w:name="Colorful List Accent 2" w:semiHidden="0" w:uiPriority="72" w:unhideWhenUsed="0"/>
-    <w:lsdException w:name="Colorful Grid Accent 2" w:semiHidden="0" w:uiPriority="73" w:unhideWhenUsed="0"/>
-    <w:lsdException w:name="Light Shading Accent 3" w:semiHidden="0" w:uiPriority="60" w:unhideWhenUsed="0"/>
-    <w:lsdException w:name="Light List Accent 3" w:semiHidden="0" w:uiPriority="61" w:unhideWhenUsed="0"/>
-    <w:lsdException w:name="Light Grid Accent 3" w:semiHidden="0" w:uiPriority="62" w:unhideWhenUsed="0"/>
-    <w:lsdException w:name="Medium Shading 1 Accent 3" w:semiHidden="0" w:uiPriority="63" w:unhideWhenUsed="0"/>
-    <w:lsdException w:name="Medium Shading 2 Accent 3" w:semiHidden="0" w:uiPriority="64" w:unhideWhenUsed="0"/>
-    <w:lsdException w:name="Medium List 1 Accent 3" w:semiHidden="0" w:uiPriority="65" w:unhideWhenUsed="0"/>
-    <w:lsdException w:name="Medium List 2 Accent 3" w:semiHidden="0" w:uiPriority="66" w:unhideWhenUsed="0"/>
-    <w:lsdException w:name="Medium Grid 1 Accent 3" w:semiHidden="0" w:uiPriority="67" w:unhideWhenUsed="0"/>
-    <w:lsdException w:name="Medium Grid 2 Accent 3" w:semiHidden="0" w:uiPriority="68" w:unhideWhenUsed="0"/>
-    <w:lsdException w:name="Medium Grid 3 Accent 3" w:semiHidden="0" w:uiPriority="69" w:unhideWhenUsed="0"/>
-    <w:lsdException w:name="Dark List Accent 3" w:semiHidden="0" w:uiPriority="70" w:unhideWhenUsed="0"/>
-    <w:lsdException w:name="Colorful Shading Accent 3" w:semiHidden="0" w:uiPriority="71" w:unhideWhenUsed="0"/>
-    <w:lsdException w:name="Colorful List Accent 3" w:semiHidden="0" w:uiPriority="72" w:unhideWhenUsed="0"/>
-    <w:lsdException w:name="Colorful Grid Accent 3" w:semiHidden="0" w:uiPriority="73" w:unhideWhenUsed="0"/>
-    <w:lsdException w:name="Light Shading Accent 4" w:semiHidden="0" w:uiPriority="60" w:unhideWhenUsed="0"/>
-    <w:lsdException w:name="Light List Accent 4" w:semiHidden="0" w:uiPriority="61" w:unhideWhenUsed="0"/>
-    <w:lsdException w:name="Light Grid Accent 4" w:semiHidden="0" w:uiPriority="62" w:unhideWhenUsed="0"/>
-    <w:lsdException w:name="Medium Shading 1 Accent 4" w:semiHidden="0" w:uiPriority="63" w:unhideWhenUsed="0"/>
-    <w:lsdException w:name="Medium Shading 2 Accent 4" w:semiHidden="0" w:uiPriority="64" w:unhideWhenUsed="0"/>
-    <w:lsdException w:name="Medium List 1 Accent 4" w:semiHidden="0" w:uiPriority="65" w:unhideWhenUsed="0"/>
-    <w:lsdException w:name="Medium List 2 Accent 4" w:semiHidden="0" w:uiPriority="66" w:unhideWhenUsed="0"/>
-    <w:lsdException w:name="Medium Grid 1 Accent 4" w:semiHidden="0" w:uiPriority="67" w:unhideWhenUsed="0"/>
-    <w:lsdException w:name="Medium Grid 2 Accent 4" w:semiHidden="0" w:uiPriority="68" w:unhideWhenUsed="0"/>
-    <w:lsdException w:name="Medium Grid 3 Accent 4" w:semiHidden="0" w:uiPriority="69" w:unhideWhenUsed="0"/>
-    <w:lsdException w:name="Dark List Accent 4" w:semiHidden="0" w:uiPriority="70" w:unhideWhenUsed="0"/>
-    <w:lsdException w:name="Colorful Shading Accent 4" w:semiHidden="0" w:uiPriority="71" w:unhideWhenUsed="0"/>
-    <w:lsdException w:name="Colorful List Accent 4" w:semiHidden="0" w:uiPriority="72" w:unhideWhenUsed="0"/>
-    <w:lsdException w:name="Colorful Grid Accent 4" w:semiHidden="0" w:uiPriority="73" w:unhideWhenUsed="0"/>
-    <w:lsdException w:name="Light Shading Accent 5" w:semiHidden="0" w:uiPriority="60" w:unhideWhenUsed="0"/>
-    <w:lsdException w:name="Light List Accent 5" w:semiHidden="0" w:uiPriority="61" w:unhideWhenUsed="0"/>
-    <w:lsdException w:name="Light Grid Accent 5" w:semiHidden="0" w:uiPriority="62" w:unhideWhenUsed="0"/>
-    <w:lsdException w:name="Medium Shading 1 Accent 5" w:semiHidden="0" w:uiPriority="63" w:unhideWhenUsed="0"/>
-    <w:lsdException w:name="Medium Shading 2 Accent 5" w:semiHidden="0" w:uiPriority="64" w:unhideWhenUsed="0"/>
-    <w:lsdException w:name="Medium List 1 Accent 5" w:semiHidden="0" w:uiPriority="65" w:unhideWhenUsed="0"/>
-    <w:lsdException w:name="Medium List 2 Accent 5" w:semiHidden="0" w:uiPriority="66" w:unhideWhenUsed="0"/>
-    <w:lsdException w:name="Medium Grid 1 Accent 5" w:semiHidden="0" w:uiPriority="67" w:unhideWhenUsed="0"/>
-    <w:lsdException w:name="Medium Grid 2 Accent 5" w:semiHidden="0" w:uiPriority="68" w:unhideWhenUsed="0"/>
-    <w:lsdException w:name="Medium Grid 3 Accent 5" w:semiHidden="0" w:uiPriority="69" w:unhideWhenUsed="0"/>
-    <w:lsdException w:name="Dark List Accent 5" w:semiHidden="0" w:uiPriority="70" w:unhideWhenUsed="0"/>
-    <w:lsdException w:name="Colorful Shading Accent 5" w:semiHidden="0" w:uiPriority="71" w:unhideWhenUsed="0"/>
-    <w:lsdException w:name="Colorful List Accent 5" w:semiHidden="0" w:uiPriority="72" w:unhideWhenUsed="0"/>
-    <w:lsdException w:name="Colorful Grid Accent 5" w:semiHidden="0" w:uiPriority="73" w:unhideWhenUsed="0"/>
-    <w:lsdException w:name="Light Shading Accent 6" w:semiHidden="0" w:uiPriority="60" w:unhideWhenUsed="0"/>
-    <w:lsdException w:name="Light List Accent 6" w:semiHidden="0" w:uiPriority="61" w:unhideWhenUsed="0"/>
-    <w:lsdException w:name="Light Grid Accent 6" w:semiHidden="0" w:uiPriority="62" w:unhideWhenUsed="0"/>
-    <w:lsdException w:name="Medium Shading 1 Accent 6" w:semiHidden="0" w:uiPriority="63" w:unhideWhenUsed="0"/>
-    <w:lsdException w:name="Medium Shading 2 Accent 6" w:semiHidden="0" w:uiPriority="64" w:unhideWhenUsed="0"/>
-    <w:lsdException w:name="Medium List 1 Accent 6" w:semiHidden="0" w:uiPriority="65" w:unhideWhenUsed="0"/>
-    <w:lsdException w:name="Medium List 2 Accent 6" w:semiHidden="0" w:uiPriority="66" w:unhideWhenUsed="0"/>
-    <w:lsdException w:name="Medium Grid 1 Accent 6" w:semiHidden="0" w:uiPriority="67" w:unhideWhenUsed="0"/>
-    <w:lsdException w:name="Medium Grid 2 Accent 6" w:semiHidden="0" w:uiPriority="68" w:unhideWhenUsed="0"/>
-    <w:lsdException w:name="Medium Grid 3 Accent 6" w:semiHidden="0" w:uiPriority="69" w:unhideWhenUsed="0"/>
-    <w:lsdException w:name="Dark List Accent 6" w:semiHidden="0" w:uiPriority="70" w:unhideWhenUsed="0"/>
-    <w:lsdException w:name="Colorful Shading Accent 6" w:semiHidden="0" w:uiPriority="71" w:unhideWhenUsed="0"/>
-    <w:lsdException w:name="Colorful List Accent 6" w:semiHidden="0" w:uiPriority="72" w:unhideWhenUsed="0"/>
-    <w:lsdException w:name="Colorful Grid Accent 6" w:semiHidden="0" w:uiPriority="73" w:unhideWhenUsed="0"/>
-    <w:lsdException w:name="Subtle Emphasis" w:semiHidden="0" w:uiPriority="19" w:unhideWhenUsed="0" w:qFormat="1"/>
-    <w:lsdException w:name="Intense Emphasis" w:semiHidden="0" w:uiPriority="21" w:unhideWhenUsed="0" w:qFormat="1"/>
-    <w:lsdException w:name="Subtle Reference" w:semiHidden="0" w:uiPriority="31" w:unhideWhenUsed="0" w:qFormat="1"/>
-    <w:lsdException w:name="Intense Reference" w:semiHidden="0" w:uiPriority="32" w:unhideWhenUsed="0" w:qFormat="1"/>
-    <w:lsdException w:name="Book Title" w:semiHidden="0" w:uiPriority="33" w:unhideWhenUsed="0" w:qFormat="1"/>
-    <w:lsdException w:name="Bibliography" w:uiPriority="37"/>
-    <w:lsdException w:name="TOC Heading" w:uiPriority="39" w:qFormat="1"/>
-  </w:latentStyles>
-  <w:style w:type="paragraph" w:default="1" w:styleId="Normal">
-    <w:name w:val="Normal"/>
-    <w:qFormat/>
-    <w:rsid w:val="00395A11"/>
-  </w:style>
-  <w:style w:type="paragraph" w:styleId="Heading1">
-    <w:name w:val="heading 1"/>
-    <w:basedOn w:val="Normal"/>
-    <w:next w:val="Normal"/>
-    <w:link w:val="Heading1Char"/>
-    <w:qFormat/>
-    <w:rsid w:val="00854F18"/>
-    <w:pPr>
-      <w:keepNext/>
-      <w:keepLines/>
-      <w:spacing w:before="360" w:after="80"/>
-      <w:outlineLvl w:val="0"/>
-    </w:pPr>
-    <w:rPr>
-      <w:rFonts w:asciiTheme="majorHAnsi" w:eastAsiaTheme="majorEastAsia" w:hAnsiTheme="majorHAnsi" w:cstheme="majorBidi"/>
-      <w:color w:val="0F4761" w:themeColor="accent1" w:themeShade="BF"/>
-      <w:sz w:val="40"/>
-      <w:szCs w:val="40"/>
-    </w:rPr>
-  </w:style>
-  <w:style w:type="paragraph" w:styleId="Heading2">
-    <w:name w:val="heading 2"/>
-    <w:basedOn w:val="Normal"/>
-    <w:next w:val="Normal"/>
-    <w:link w:val="Heading2Char"/>
-    <w:uiPriority w:val="9"/>
-    <w:semiHidden/>
-    <w:unhideWhenUsed/>
-    <w:qFormat/>
-    <w:rsid w:val="00854F18"/>
-    <w:pPr>
-      <w:keepNext/>
-      <w:keepLines/>
-      <w:spacing w:before="160" w:after="80"/>
-      <w:outlineLvl w:val="1"/>
-    </w:pPr>
-    <w:rPr>
-      <w:rFonts w:asciiTheme="majorHAnsi" w:eastAsiaTheme="majorEastAsia" w:hAnsiTheme="majorHAnsi" w:cstheme="majorBidi"/>
-      <w:color w:val="0F4761" w:themeColor="accent1" w:themeShade="BF"/>
-      <w:sz w:val="32"/>
-      <w:szCs w:val="32"/>
-    </w:rPr>
-  </w:style>
-  <w:style w:type="paragraph" w:styleId="Heading3">
-    <w:name w:val="heading 3"/>
-    <w:basedOn w:val="Normal"/>
-    <w:next w:val="Normal"/>
-    <w:link w:val="Heading3Char"/>
-    <w:uiPriority w:val="9"/>
-    <w:semiHidden/>
-    <w:unhideWhenUsed/>
-    <w:qFormat/>
-    <w:rsid w:val="00854F18"/>
-    <w:pPr>
-      <w:keepNext/>
-      <w:keepLines/>
-      <w:spacing w:before="160" w:after="80"/>
-      <w:outlineLvl w:val="2"/>
-    </w:pPr>
-    <w:rPr>
-      <w:rFonts w:eastAsiaTheme="majorEastAsia" w:cstheme="majorBidi"/>
-      <w:color w:val="0F4761" w:themeColor="accent1" w:themeShade="BF"/>
-      <w:sz w:val="28"/>
-      <w:szCs w:val="28"/>
-    </w:rPr>
-  </w:style>
-  <w:style w:type="paragraph" w:styleId="Heading4">
-    <w:name w:val="heading 4"/>
-    <w:basedOn w:val="Normal"/>
-    <w:next w:val="Normal"/>
-    <w:link w:val="Heading4Char"/>
-    <w:uiPriority w:val="9"/>
-    <w:semiHidden/>
-    <w:unhideWhenUsed/>
-    <w:qFormat/>
-    <w:rsid w:val="00854F18"/>
-    <w:pPr>
-      <w:keepNext/>
-      <w:keepLines/>
-      <w:spacing w:before="80" w:after="40"/>
-      <w:outlineLvl w:val="3"/>
-    </w:pPr>
-    <w:rPr>
-      <w:rFonts w:eastAsiaTheme="majorEastAsia" w:cstheme="majorBidi"/>
-      <w:i/>
-      <w:iCs/>
-      <w:color w:val="0F4761" w:themeColor="accent1" w:themeShade="BF"/>
-    </w:rPr>
-  </w:style>
-  <w:style w:type="paragraph" w:styleId="Heading5">
-    <w:name w:val="heading 5"/>
-    <w:basedOn w:val="Normal"/>
-    <w:next w:val="Normal"/>
-    <w:link w:val="Heading5Char"/>
-    <w:uiPriority w:val="9"/>
-    <w:semiHidden/>
-    <w:unhideWhenUsed/>
-    <w:qFormat/>
-    <w:rsid w:val="00854F18"/>
-    <w:pPr>
-      <w:keepNext/>
-      <w:keepLines/>
-      <w:spacing w:before="80" w:after="40"/>
-      <w:outlineLvl w:val="4"/>
-    </w:pPr>
-    <w:rPr>
-      <w:rFonts w:eastAsiaTheme="majorEastAsia" w:cstheme="majorBidi"/>
-      <w:color w:val="0F4761" w:themeColor="accent1" w:themeShade="BF"/>
-    </w:rPr>
-  </w:style>
-  <w:style w:type="paragraph" w:styleId="Heading6">
-    <w:name w:val="heading 6"/>
-    <w:basedOn w:val="Normal"/>
-    <w:next w:val="Normal"/>
-    <w:link w:val="Heading6Char"/>
-    <w:uiPriority w:val="9"/>
-    <w:semiHidden/>
-    <w:unhideWhenUsed/>
-    <w:qFormat/>
-    <w:rsid w:val="00854F18"/>
-    <w:pPr>
-      <w:keepNext/>
-      <w:keepLines/>
-      <w:spacing w:before="40" w:after="0"/>
-      <w:outlineLvl w:val="5"/>
-    </w:pPr>
-    <w:rPr>
-      <w:rFonts w:eastAsiaTheme="majorEastAsia" w:cstheme="majorBidi"/>
-      <w:i/>
-      <w:iCs/>
-      <w:color w:val="595959" w:themeColor="text1" w:themeTint="A6"/>
-    </w:rPr>
-  </w:style>
-  <w:style w:type="paragraph" w:styleId="Heading7">
-    <w:name w:val="heading 7"/>
-    <w:basedOn w:val="Normal"/>
-    <w:next w:val="Normal"/>
-    <w:link w:val="Heading7Char"/>
-    <w:uiPriority w:val="9"/>
-    <w:semiHidden/>
-    <w:unhideWhenUsed/>
-    <w:qFormat/>
-    <w:rsid w:val="00854F18"/>
-    <w:pPr>
-      <w:keepNext/>
-      <w:keepLines/>
-      <w:spacing w:before="40" w:after="0"/>
-      <w:outlineLvl w:val="6"/>
-    </w:pPr>
-    <w:rPr>
-      <w:rFonts w:eastAsiaTheme="majorEastAsia" w:cstheme="majorBidi"/>
-      <w:color w:val="595959" w:themeColor="text1" w:themeTint="A6"/>
-    </w:rPr>
-  </w:style>
-  <w:style w:type="paragraph" w:styleId="Heading8">
-    <w:name w:val="heading 8"/>
-    <w:basedOn w:val="Normal"/>
-    <w:next w:val="Normal"/>
-    <w:link w:val="Heading8Char"/>
-    <w:uiPriority w:val="9"/>
-    <w:semiHidden/>
-    <w:unhideWhenUsed/>
-    <w:qFormat/>
-    <w:rsid w:val="00854F18"/>
-    <w:pPr>
-      <w:keepNext/>
-      <w:keepLines/>
-      <w:spacing w:after="0"/>
-      <w:outlineLvl w:val="7"/>
-    </w:pPr>
-    <w:rPr>
-      <w:rFonts w:eastAsiaTheme="majorEastAsia" w:cstheme="majorBidi"/>
-      <w:i/>
-      <w:iCs/>
-      <w:color w:val="272727" w:themeColor="text1" w:themeTint="D8"/>
-    </w:rPr>
-  </w:style>
-  <w:style w:type="paragraph" w:styleId="Heading9">
-    <w:name w:val="heading 9"/>
-    <w:basedOn w:val="Normal"/>
-    <w:next w:val="Normal"/>
-    <w:link w:val="Heading9Char"/>
-    <w:uiPriority w:val="9"/>
-    <w:semiHidden/>
-    <w:unhideWhenUsed/>
-    <w:qFormat/>
-    <w:rsid w:val="00854F18"/>
-    <w:pPr>
-      <w:keepNext/>
-      <w:keepLines/>
-      <w:spacing w:after="0"/>
-      <w:outlineLvl w:val="8"/>
-    </w:pPr>
-    <w:rPr>
-      <w:rFonts w:eastAsiaTheme="majorEastAsia" w:cstheme="majorBidi"/>
-      <w:color w:val="272727" w:themeColor="text1" w:themeTint="D8"/>
-    </w:rPr>
-  </w:style>
-  <w:style w:type="character" w:default="1" w:styleId="DefaultParagraphFont">
-    <w:name w:val="Default Paragraph Font"/>
-    <w:uiPriority w:val="1"/>
-    <w:semiHidden/>
-    <w:unhideWhenUsed/>
-  </w:style>
-  <w:style w:type="table" w:default="1" w:styleId="TableNormal">
-    <w:name w:val="Normal Table"/>
-    <w:uiPriority w:val="99"/>
-    <w:semiHidden/>
-    <w:unhideWhenUsed/>
-    <w:tblPr>
-      <w:tblInd w:w="0" w:type="dxa"/>
-      <w:tblCellMar>
-        <w:top w:w="0" w:type="dxa"/>
-        <w:left w:w="108" w:type="dxa"/>
-        <w:bottom w:w="0" w:type="dxa"/>
-        <w:right w:w="108" w:type="dxa"/>
-      </w:tblCellMar>
-    </w:tblPr>
-  </w:style>
-  <w:style w:type="numbering" w:default="1" w:styleId="NoList">
-    <w:name w:val="No List"/>
-    <w:uiPriority w:val="99"/>
-    <w:semiHidden/>
-    <w:unhideWhenUsed/>
-  </w:style>
-  <w:style w:type="character" w:customStyle="1" w:styleId="Heading1Char">
-    <w:name w:val="Heading 1 Char"/>
-    <w:basedOn w:val="DefaultParagraphFont"/>
-    <w:link w:val="Heading1"/>
-    <w:rsid w:val="00854F18"/>
-    <w:rPr>
-      <w:rFonts w:asciiTheme="majorHAnsi" w:eastAsiaTheme="majorEastAsia" w:hAnsiTheme="majorHAnsi" w:cstheme="majorBidi"/>
-      <w:color w:val="0F4761" w:themeColor="accent1" w:themeShade="BF"/>
-      <w:sz w:val="40"/>
-      <w:szCs w:val="40"/>
-    </w:rPr>
-  </w:style>
-  <w:style w:type="character" w:customStyle="1" w:styleId="Heading2Char">
-    <w:name w:val="Heading 2 Char"/>
-    <w:basedOn w:val="DefaultParagraphFont"/>
-    <w:link w:val="Heading2"/>
-    <w:uiPriority w:val="9"/>
-    <w:semiHidden/>
-    <w:rsid w:val="00854F18"/>
-    <w:rPr>
-      <w:rFonts w:asciiTheme="majorHAnsi" w:eastAsiaTheme="majorEastAsia" w:hAnsiTheme="majorHAnsi" w:cstheme="majorBidi"/>
-      <w:color w:val="0F4761" w:themeColor="accent1" w:themeShade="BF"/>
-      <w:sz w:val="32"/>
-      <w:szCs w:val="32"/>
-    </w:rPr>
-  </w:style>
-  <w:style w:type="character" w:customStyle="1" w:styleId="Heading3Char">
-    <w:name w:val="Heading 3 Char"/>
-    <w:basedOn w:val="DefaultParagraphFont"/>
-    <w:link w:val="Heading3"/>
-    <w:uiPriority w:val="9"/>
-    <w:semiHidden/>
-    <w:rsid w:val="00854F18"/>
-    <w:rPr>
-      <w:rFonts w:eastAsiaTheme="majorEastAsia" w:cstheme="majorBidi"/>
-      <w:color w:val="0F4761" w:themeColor="accent1" w:themeShade="BF"/>
-      <w:sz w:val="28"/>
-      <w:szCs w:val="28"/>
-    </w:rPr>
-  </w:style>
-  <w:style w:type="character" w:customStyle="1" w:styleId="Heading4Char">
-    <w:name w:val="Heading 4 Char"/>
-    <w:basedOn w:val="DefaultParagraphFont"/>
-    <w:link w:val="Heading4"/>
-    <w:uiPriority w:val="9"/>
-    <w:semiHidden/>
-    <w:rsid w:val="00854F18"/>
-    <w:rPr>
-      <w:rFonts w:eastAsiaTheme="majorEastAsia" w:cstheme="majorBidi"/>
-      <w:i/>
-      <w:iCs/>
-      <w:color w:val="0F4761" w:themeColor="accent1" w:themeShade="BF"/>
-    </w:rPr>
-  </w:style>
-  <w:style w:type="character" w:customStyle="1" w:styleId="Heading5Char">
-    <w:name w:val="Heading 5 Char"/>
-    <w:basedOn w:val="DefaultParagraphFont"/>
-    <w:link w:val="Heading5"/>
-    <w:uiPriority w:val="9"/>
-    <w:semiHidden/>
-    <w:rsid w:val="00854F18"/>
-    <w:rPr>
-      <w:rFonts w:eastAsiaTheme="majorEastAsia" w:cstheme="majorBidi"/>
-      <w:color w:val="0F4761" w:themeColor="accent1" w:themeShade="BF"/>
-    </w:rPr>
-  </w:style>
-  <w:style w:type="character" w:customStyle="1" w:styleId="Heading6Char">
-    <w:name w:val="Heading 6 Char"/>
-    <w:basedOn w:val="DefaultParagraphFont"/>
-    <w:link w:val="Heading6"/>
-    <w:uiPriority w:val="9"/>
-    <w:semiHidden/>
-    <w:rsid w:val="00854F18"/>
-    <w:rPr>
-      <w:rFonts w:eastAsiaTheme="majorEastAsia" w:cstheme="majorBidi"/>
-      <w:i/>
-      <w:iCs/>
-      <w:color w:val="595959" w:themeColor="text1" w:themeTint="A6"/>
-    </w:rPr>
-  </w:style>
-  <w:style w:type="character" w:customStyle="1" w:styleId="Heading7Char">
-    <w:name w:val="Heading 7 Char"/>
-    <w:basedOn w:val="DefaultParagraphFont"/>
-    <w:link w:val="Heading7"/>
-    <w:uiPriority w:val="9"/>
-    <w:semiHidden/>
-    <w:rsid w:val="00854F18"/>
-    <w:rPr>
-      <w:rFonts w:eastAsiaTheme="majorEastAsia" w:cstheme="majorBidi"/>
-      <w:color w:val="595959" w:themeColor="text1" w:themeTint="A6"/>
-    </w:rPr>
-  </w:style>
-  <w:style w:type="character" w:customStyle="1" w:styleId="Heading8Char">
-    <w:name w:val="Heading 8 Char"/>
-    <w:basedOn w:val="DefaultParagraphFont"/>
-    <w:link w:val="Heading8"/>
-    <w:uiPriority w:val="9"/>
-    <w:semiHidden/>
-    <w:rsid w:val="00854F18"/>
-    <w:rPr>
-      <w:rFonts w:eastAsiaTheme="majorEastAsia" w:cstheme="majorBidi"/>
-      <w:i/>
-      <w:iCs/>
-      <w:color w:val="272727" w:themeColor="text1" w:themeTint="D8"/>
-    </w:rPr>
-  </w:style>
-  <w:style w:type="character" w:customStyle="1" w:styleId="Heading9Char">
-    <w:name w:val="Heading 9 Char"/>
-    <w:basedOn w:val="DefaultParagraphFont"/>
-    <w:link w:val="Heading9"/>
-    <w:uiPriority w:val="9"/>
-    <w:semiHidden/>
-    <w:rsid w:val="00854F18"/>
-    <w:rPr>
-      <w:rFonts w:eastAsiaTheme="majorEastAsia" w:cstheme="majorBidi"/>
-      <w:color w:val="272727" w:themeColor="text1" w:themeTint="D8"/>
-    </w:rPr>
-  </w:style>
-  <w:style w:type="paragraph" w:styleId="Title">
-    <w:name w:val="Title"/>
-    <w:basedOn w:val="Normal"/>
-    <w:next w:val="Normal"/>
-    <w:link w:val="TitleChar"/>
-    <w:uiPriority w:val="10"/>
-    <w:qFormat/>
-    <w:rsid w:val="00854F18"/>
-    <w:pPr>
-      <w:spacing w:after="80" w:line="240" w:lineRule="auto"/>
-      <w:contextualSpacing/>
-    </w:pPr>
-    <w:rPr>
-      <w:rFonts w:asciiTheme="majorHAnsi" w:eastAsiaTheme="majorEastAsia" w:hAnsiTheme="majorHAnsi" w:cstheme="majorBidi"/>
-      <w:spacing w:val="-10"/>
-      <w:kern w:val="28"/>
-      <w:sz w:val="56"/>
-      <w:szCs w:val="56"/>
-    </w:rPr>
-  </w:style>
-  <w:style w:type="character" w:customStyle="1" w:styleId="TitleChar">
-    <w:name w:val="Title Char"/>
-    <w:basedOn w:val="DefaultParagraphFont"/>
-    <w:link w:val="Title"/>
-    <w:uiPriority w:val="10"/>
-    <w:rsid w:val="00854F18"/>
-    <w:rPr>
-      <w:rFonts w:asciiTheme="majorHAnsi" w:eastAsiaTheme="majorEastAsia" w:hAnsiTheme="majorHAnsi" w:cstheme="majorBidi"/>
-      <w:spacing w:val="-10"/>
-      <w:kern w:val="28"/>
-      <w:sz w:val="56"/>
-      <w:szCs w:val="56"/>
-    </w:rPr>
-  </w:style>
-  <w:style w:type="paragraph" w:styleId="Subtitle">
-    <w:name w:val="Subtitle"/>
-    <w:basedOn w:val="Normal"/>
-    <w:next w:val="Normal"/>
-    <w:link w:val="SubtitleChar"/>
-    <w:uiPriority w:val="11"/>
-    <w:qFormat/>
-    <w:rsid w:val="00854F18"/>
-    <w:pPr>
-      <w:numPr>
-        <w:ilvl w:val="1"/>
-      </w:numPr>
-    </w:pPr>
-    <w:rPr>
-      <w:rFonts w:eastAsiaTheme="majorEastAsia" w:cstheme="majorBidi"/>
-      <w:color w:val="595959" w:themeColor="text1" w:themeTint="A6"/>
-      <w:spacing w:val="15"/>
-      <w:sz w:val="28"/>
-      <w:szCs w:val="28"/>
-    </w:rPr>
-  </w:style>
-  <w:style w:type="character" w:customStyle="1" w:styleId="SubtitleChar">
-    <w:name w:val="Subtitle Char"/>
-    <w:basedOn w:val="DefaultParagraphFont"/>
-    <w:link w:val="Subtitle"/>
-    <w:uiPriority w:val="11"/>
-    <w:rsid w:val="00854F18"/>
-    <w:rPr>
-      <w:rFonts w:eastAsiaTheme="majorEastAsia" w:cstheme="majorBidi"/>
-      <w:color w:val="595959" w:themeColor="text1" w:themeTint="A6"/>
-      <w:spacing w:val="15"/>
-      <w:sz w:val="28"/>
-      <w:szCs w:val="28"/>
-    </w:rPr>
-  </w:style>
-  <w:style w:type="paragraph" w:styleId="Quote">
-    <w:name w:val="Quote"/>
-    <w:basedOn w:val="Normal"/>
-    <w:next w:val="Normal"/>
-    <w:link w:val="QuoteChar"/>
-    <w:uiPriority w:val="29"/>
-    <w:qFormat/>
-    <w:rsid w:val="00854F18"/>
-    <w:pPr>
-      <w:spacing w:before="160"/>
-      <w:jc w:val="center"/>
-    </w:pPr>
-    <w:rPr>
-      <w:i/>
-      <w:iCs/>
-      <w:color w:val="404040" w:themeColor="text1" w:themeTint="BF"/>
-    </w:rPr>
-  </w:style>
-  <w:style w:type="character" w:customStyle="1" w:styleId="QuoteChar">
-    <w:name w:val="Quote Char"/>
-    <w:basedOn w:val="DefaultParagraphFont"/>
-    <w:link w:val="Quote"/>
-    <w:uiPriority w:val="29"/>
-    <w:rsid w:val="00854F18"/>
-    <w:rPr>
-      <w:i/>
-      <w:iCs/>
-      <w:color w:val="404040" w:themeColor="text1" w:themeTint="BF"/>
-    </w:rPr>
-  </w:style>
-  <w:style w:type="paragraph" w:styleId="ListParagraph">
-    <w:name w:val="List Paragraph"/>
-    <w:basedOn w:val="Normal"/>
-    <w:uiPriority w:val="34"/>
-    <w:qFormat/>
-    <w:rsid w:val="00854F18"/>
-    <w:pPr>
-      <w:ind w:left="720"/>
-      <w:contextualSpacing/>
-    </w:pPr>
-  </w:style>
-  <w:style w:type="character" w:styleId="IntenseEmphasis">
-    <w:name w:val="Intense Emphasis"/>
-    <w:basedOn w:val="DefaultParagraphFont"/>
-    <w:uiPriority w:val="21"/>
-    <w:qFormat/>
-    <w:rsid w:val="00854F18"/>
-    <w:rPr>
-      <w:i/>
-      <w:iCs/>
-      <w:color w:val="0F4761" w:themeColor="accent1" w:themeShade="BF"/>
-    </w:rPr>
-  </w:style>
-  <w:style w:type="paragraph" w:styleId="IntenseQuote">
-    <w:name w:val="Intense Quote"/>
-    <w:basedOn w:val="Normal"/>
-    <w:next w:val="Normal"/>
-    <w:link w:val="IntenseQuoteChar"/>
-    <w:uiPriority w:val="30"/>
-    <w:qFormat/>
-    <w:rsid w:val="00854F18"/>
-    <w:pPr>
-      <w:pBdr>
-        <w:top w:val="single" w:sz="4" w:space="10" w:color="0F4761" w:themeColor="accent1" w:themeShade="BF"/>
-        <w:bottom w:val="single" w:sz="4" w:space="10" w:color="0F4761" w:themeColor="accent1" w:themeShade="BF"/>
-      </w:pBdr>
-      <w:spacing w:before="360" w:after="360"/>
-      <w:ind w:left="864" w:right="864"/>
-      <w:jc w:val="center"/>
-    </w:pPr>
-    <w:rPr>
-      <w:i/>
-      <w:iCs/>
-      <w:color w:val="0F4761" w:themeColor="accent1" w:themeShade="BF"/>
-    </w:rPr>
-  </w:style>
-  <w:style w:type="character" w:customStyle="1" w:styleId="IntenseQuoteChar">
-    <w:name w:val="Intense Quote Char"/>
-    <w:basedOn w:val="DefaultParagraphFont"/>
-    <w:link w:val="IntenseQuote"/>
-    <w:uiPriority w:val="30"/>
-    <w:rsid w:val="00854F18"/>
-    <w:rPr>
-      <w:i/>
-      <w:iCs/>
-      <w:color w:val="0F4761" w:themeColor="accent1" w:themeShade="BF"/>
-    </w:rPr>
-  </w:style>
-  <w:style w:type="character" w:styleId="IntenseReference">
-    <w:name w:val="Intense Reference"/>
-    <w:basedOn w:val="DefaultParagraphFont"/>
-    <w:uiPriority w:val="32"/>
-    <w:qFormat/>
-    <w:rsid w:val="00854F18"/>
-    <w:rPr>
-      <w:b/>
-      <w:bCs/>
-      <w:smallCaps/>
-      <w:color w:val="0F4761" w:themeColor="accent1" w:themeShade="BF"/>
-      <w:spacing w:val="5"/>
-    </w:rPr>
-  </w:style>
-  <w:style w:type="table" w:styleId="TableGrid">
-    <w:name w:val="Table Grid"/>
-    <w:basedOn w:val="TableNormal"/>
-    <w:uiPriority w:val="39"/>
-    <w:rsid w:val="00FD5345"/>
-    <w:pPr>
-      <w:spacing w:after="0" w:line="240" w:lineRule="auto"/>
-    </w:pPr>
-    <w:rPr>
-      <w:kern w:val="0"/>
-      <w14:ligatures w14:val="none"/>
-    </w:rPr>
-    <w:tblPr>
-      <w:tblInd w:w="0" w:type="dxa"/>
-      <w:tblBorders>
-        <w:top w:val="single" w:sz="4" w:space="0" w:color="auto"/>
-        <w:left w:val="single" w:sz="4" w:space="0" w:color="auto"/>
-        <w:bottom w:val="single" w:sz="4" w:space="0" w:color="auto"/>
-        <w:right w:val="single" w:sz="4" w:space="0" w:color="auto"/>
-        <w:insideH w:val="single" w:sz="4" w:space="0" w:color="auto"/>
-        <w:insideV w:val="single" w:sz="4" w:space="0" w:color="auto"/>
-      </w:tblBorders>
-      <w:tblCellMar>
-        <w:top w:w="0" w:type="dxa"/>
-        <w:left w:w="108" w:type="dxa"/>
-        <w:bottom w:w="0" w:type="dxa"/>
-        <w:right w:w="108" w:type="dxa"/>
-      </w:tblCellMar>
     </w:tblPr>
   </w:style>
   <w:style w:type="paragraph" w:styleId="Header">
@@ -9718,7 +9148,7 @@
   <a:extraClrSchemeLst/>
   <a:extLst>
     <a:ext uri="{05A4C25C-085E-4340-85A3-A5531E510DB2}">
-      <thm15:themeFamily xmlns:thm15="http://schemas.microsoft.com/office/thememl/2012/main" xmlns="" name="Office Theme" id="{62F939B6-93AF-4DB8-9C6B-D6C7DFDC589F}" vid="{4A3C46E8-61CC-4603-A589-7422A47A8E4A}"/>
+      <thm15:themeFamily xmlns:thm15="http://schemas.microsoft.com/office/thememl/2012/main" name="Office Theme" id="{62F939B6-93AF-4DB8-9C6B-D6C7DFDC589F}" vid="{4A3C46E8-61CC-4603-A589-7422A47A8E4A}"/>
     </a:ext>
   </a:extLst>
 </a:theme>

</xml_diff>